<commit_message>
doing a little more
</commit_message>
<xml_diff>
--- a/2 Manuscript/R1/MC-ORIG-22-093R1 CL_mh.docx
+++ b/2 Manuscript/R1/MC-ORIG-22-093R1 CL_mh.docx
@@ -1,6 +1,6 @@
 
 <file path=word/document.xml><?xml version="1.0" encoding="utf-8"?>
-<w:document xmlns:wpc="http://schemas.microsoft.com/office/word/2010/wordprocessingCanvas" xmlns:cx="http://schemas.microsoft.com/office/drawing/2014/chartex" xmlns:cx1="http://schemas.microsoft.com/office/drawing/2015/9/8/chartex" xmlns:cx2="http://schemas.microsoft.com/office/drawing/2015/10/21/chartex" xmlns:cx3="http://schemas.microsoft.com/office/drawing/2016/5/9/chartex" xmlns:cx4="http://schemas.microsoft.com/office/drawing/2016/5/10/chartex" xmlns:cx5="http://schemas.microsoft.com/office/drawing/2016/5/11/chartex" xmlns:cx6="http://schemas.microsoft.com/office/drawing/2016/5/12/chartex" xmlns:cx7="http://schemas.microsoft.com/office/drawing/2016/5/13/chartex" xmlns:cx8="http://schemas.microsoft.com/office/drawing/2016/5/14/chartex" xmlns:mc="http://schemas.openxmlformats.org/markup-compatibility/2006" xmlns:aink="http://schemas.microsoft.com/office/drawing/2016/ink" xmlns:am3d="http://schemas.microsoft.com/office/drawing/2017/model3d" xmlns:o="urn:schemas-microsoft-com:office:office" xmlns:r="http://schemas.openxmlformats.org/officeDocument/2006/relationships" xmlns:m="http://schemas.openxmlformats.org/officeDocument/2006/math" xmlns:v="urn:schemas-microsoft-com:vml" xmlns:wp14="http://schemas.microsoft.com/office/word/2010/wordprocessingDrawing" xmlns:wp="http://schemas.openxmlformats.org/drawingml/2006/wordprocessingDrawing" xmlns:w10="urn:schemas-microsoft-com:office:word" xmlns:w="http://schemas.openxmlformats.org/wordprocessingml/2006/main" xmlns:w14="http://schemas.microsoft.com/office/word/2010/wordml" xmlns:w15="http://schemas.microsoft.com/office/word/2012/wordml" xmlns:w16cid="http://schemas.microsoft.com/office/word/2016/wordml/cid" xmlns:w16se="http://schemas.microsoft.com/office/word/2015/wordml/symex" xmlns:wpg="http://schemas.microsoft.com/office/word/2010/wordprocessingGroup" xmlns:wpi="http://schemas.microsoft.com/office/word/2010/wordprocessingInk" xmlns:wne="http://schemas.microsoft.com/office/word/2006/wordml" xmlns:wps="http://schemas.microsoft.com/office/word/2010/wordprocessingShape" mc:Ignorable="w14 w15 w16se w16cid wp14">
+<w:document xmlns:wpc="http://schemas.microsoft.com/office/word/2010/wordprocessingCanvas" xmlns:cx="http://schemas.microsoft.com/office/drawing/2014/chartex" xmlns:cx1="http://schemas.microsoft.com/office/drawing/2015/9/8/chartex" xmlns:cx2="http://schemas.microsoft.com/office/drawing/2015/10/21/chartex" xmlns:cx3="http://schemas.microsoft.com/office/drawing/2016/5/9/chartex" xmlns:cx4="http://schemas.microsoft.com/office/drawing/2016/5/10/chartex" xmlns:cx5="http://schemas.microsoft.com/office/drawing/2016/5/11/chartex" xmlns:cx6="http://schemas.microsoft.com/office/drawing/2016/5/12/chartex" xmlns:cx7="http://schemas.microsoft.com/office/drawing/2016/5/13/chartex" xmlns:cx8="http://schemas.microsoft.com/office/drawing/2016/5/14/chartex" xmlns:mc="http://schemas.openxmlformats.org/markup-compatibility/2006" xmlns:aink="http://schemas.microsoft.com/office/drawing/2016/ink" xmlns:am3d="http://schemas.microsoft.com/office/drawing/2017/model3d" xmlns:o="urn:schemas-microsoft-com:office:office" xmlns:oel="http://schemas.microsoft.com/office/2019/extlst" xmlns:r="http://schemas.openxmlformats.org/officeDocument/2006/relationships" xmlns:m="http://schemas.openxmlformats.org/officeDocument/2006/math" xmlns:v="urn:schemas-microsoft-com:vml" xmlns:wp14="http://schemas.microsoft.com/office/word/2010/wordprocessingDrawing" xmlns:wp="http://schemas.openxmlformats.org/drawingml/2006/wordprocessingDrawing" xmlns:w10="urn:schemas-microsoft-com:office:word" xmlns:w="http://schemas.openxmlformats.org/wordprocessingml/2006/main" xmlns:w14="http://schemas.microsoft.com/office/word/2010/wordml" xmlns:w15="http://schemas.microsoft.com/office/word/2012/wordml" xmlns:w16cex="http://schemas.microsoft.com/office/word/2018/wordml/cex" xmlns:w16cid="http://schemas.microsoft.com/office/word/2016/wordml/cid" xmlns:w16="http://schemas.microsoft.com/office/word/2018/wordml" xmlns:w16sdtdh="http://schemas.microsoft.com/office/word/2020/wordml/sdtdatahash" xmlns:w16se="http://schemas.microsoft.com/office/word/2015/wordml/symex" xmlns:wpg="http://schemas.microsoft.com/office/word/2010/wordprocessingGroup" xmlns:wpi="http://schemas.microsoft.com/office/word/2010/wordprocessingInk" xmlns:wne="http://schemas.microsoft.com/office/word/2006/wordml" xmlns:wps="http://schemas.microsoft.com/office/word/2010/wordprocessingShape" mc:Ignorable="w14 w15 w16se w16cid w16 w16cex w16sdtdh wp14">
   <w:body>
     <w:p>
       <w:pPr>
@@ -3352,20 +3352,11 @@
             <w:sz w:val="24"/>
             <w:szCs w:val="24"/>
             <w:highlight w:val="yellow"/>
-            <w:rPrChange w:id="29" w:author="Maxwell, Nicholas" w:date="2022-09-13T10:17:00Z">
-              <w:rPr>
-                <w:rFonts w:ascii="Times New Roman" w:hAnsi="Times New Roman" w:cs="Times New Roman"/>
-                <w:color w:val="323130"/>
-                <w:sz w:val="24"/>
-                <w:szCs w:val="24"/>
-                <w:highlight w:val="yellow"/>
-              </w:rPr>
-            </w:rPrChange>
           </w:rPr>
           <w:delText>xx</w:delText>
         </w:r>
       </w:del>
-      <w:ins w:id="30" w:author="Maxwell, Nicholas" w:date="2022-09-13T10:17:00Z">
+      <w:ins w:id="29" w:author="Maxwell, Nicholas" w:date="2022-09-13T10:17:00Z">
         <w:r>
           <w:rPr>
             <w:rFonts w:ascii="Times New Roman" w:hAnsi="Times New Roman" w:cs="Times New Roman"/>
@@ -3373,7 +3364,7 @@
             <w:sz w:val="24"/>
             <w:szCs w:val="24"/>
             <w:highlight w:val="yellow"/>
-            <w:rPrChange w:id="31" w:author="Maxwell, Nicholas" w:date="2022-09-13T10:17:00Z">
+            <w:rPrChange w:id="30" w:author="Maxwell, Nicholas" w:date="2022-09-13T10:17:00Z">
               <w:rPr>
                 <w:rFonts w:ascii="Times New Roman" w:hAnsi="Times New Roman" w:cs="Times New Roman"/>
                 <w:color w:val="323130"/>
@@ -3476,7 +3467,7 @@
         </w:rPr>
         <w:t xml:space="preserve">our predictions in the Experiment 2 introduction (page </w:t>
       </w:r>
-      <w:del w:id="32" w:author="Maxwell, Nicholas" w:date="2022-09-13T10:19:00Z">
+      <w:del w:id="31" w:author="Maxwell, Nicholas" w:date="2022-09-13T10:19:00Z">
         <w:r>
           <w:rPr>
             <w:rFonts w:ascii="Times New Roman" w:hAnsi="Times New Roman" w:cs="Times New Roman"/>
@@ -3488,7 +3479,7 @@
           <w:delText>xx</w:delText>
         </w:r>
       </w:del>
-      <w:ins w:id="33" w:author="Maxwell, Nicholas" w:date="2022-09-13T10:19:00Z">
+      <w:ins w:id="32" w:author="Maxwell, Nicholas" w:date="2022-09-13T10:19:00Z">
         <w:r>
           <w:rPr>
             <w:rFonts w:ascii="Times New Roman" w:hAnsi="Times New Roman" w:cs="Times New Roman"/>
@@ -3500,8 +3491,6 @@
           <w:t>17</w:t>
         </w:r>
       </w:ins>
-      <w:bookmarkStart w:id="34" w:name="_GoBack"/>
-      <w:bookmarkEnd w:id="34"/>
       <w:r>
         <w:rPr>
           <w:rFonts w:ascii="Times New Roman" w:hAnsi="Times New Roman" w:cs="Times New Roman"/>
@@ -4262,7 +4251,7 @@
         </w:rPr>
         <w:t>intrinsic relatedness cues are still present at encoding</w:t>
       </w:r>
-      <w:del w:id="35" w:author="Mark Huff" w:date="2022-09-12T17:06:00Z">
+      <w:del w:id="33" w:author="Mark Huff" w:date="2022-09-12T17:06:00Z">
         <w:r>
           <w:rPr>
             <w:rFonts w:ascii="Times New Roman" w:hAnsi="Times New Roman" w:cs="Times New Roman"/>
@@ -4273,7 +4262,7 @@
           <w:delText>; however,</w:delText>
         </w:r>
       </w:del>
-      <w:ins w:id="36" w:author="Mark Huff" w:date="2022-09-12T17:06:00Z">
+      <w:ins w:id="34" w:author="Mark Huff" w:date="2022-09-12T17:06:00Z">
         <w:r>
           <w:rPr>
             <w:rFonts w:ascii="Times New Roman" w:hAnsi="Times New Roman" w:cs="Times New Roman"/>
@@ -4494,7 +4483,7 @@
         </w:rPr>
         <w:t xml:space="preserve">are suggesting that </w:t>
       </w:r>
-      <w:ins w:id="37" w:author="Mark Huff" w:date="2022-09-12T17:06:00Z">
+      <w:ins w:id="35" w:author="Mark Huff" w:date="2022-09-12T17:06:00Z">
         <w:r>
           <w:rPr>
             <w:rFonts w:ascii="Times New Roman" w:hAnsi="Times New Roman" w:cs="Times New Roman"/>
@@ -4505,7 +4494,7 @@
           <w:t>when participa</w:t>
         </w:r>
       </w:ins>
-      <w:ins w:id="38" w:author="Mark Huff" w:date="2022-09-12T17:07:00Z">
+      <w:ins w:id="36" w:author="Mark Huff" w:date="2022-09-12T17:07:00Z">
         <w:r>
           <w:rPr>
             <w:rFonts w:ascii="Times New Roman" w:hAnsi="Times New Roman" w:cs="Times New Roman"/>
@@ -4516,7 +4505,7 @@
           <w:t xml:space="preserve">nts engage in these judgments, they are choosing to attend to the semantic dimensions at study via relational encoding. </w:t>
         </w:r>
       </w:ins>
-      <w:del w:id="39" w:author="Mark Huff" w:date="2022-09-12T17:07:00Z">
+      <w:del w:id="37" w:author="Mark Huff" w:date="2022-09-12T17:07:00Z">
         <w:r>
           <w:rPr>
             <w:rFonts w:ascii="Times New Roman" w:hAnsi="Times New Roman" w:cs="Times New Roman"/>
@@ -4702,7 +4691,7 @@
         </w:rPr>
         <w:t xml:space="preserve">is not </w:t>
       </w:r>
-      <w:del w:id="40" w:author="Mark Huff" w:date="2022-09-12T17:07:00Z">
+      <w:del w:id="38" w:author="Mark Huff" w:date="2022-09-12T17:07:00Z">
         <w:r>
           <w:rPr>
             <w:rFonts w:ascii="Times New Roman" w:hAnsi="Times New Roman" w:cs="Times New Roman"/>
@@ -4713,7 +4702,7 @@
           <w:delText>occuring</w:delText>
         </w:r>
       </w:del>
-      <w:ins w:id="41" w:author="Mark Huff" w:date="2022-09-12T17:07:00Z">
+      <w:ins w:id="39" w:author="Mark Huff" w:date="2022-09-12T17:07:00Z">
         <w:r>
           <w:rPr>
             <w:rFonts w:ascii="Times New Roman" w:hAnsi="Times New Roman" w:cs="Times New Roman"/>
@@ -4931,9 +4920,9 @@
           <w:szCs w:val="24"/>
         </w:rPr>
       </w:pPr>
+      <w:commentRangeStart w:id="40"/>
+      <w:commentRangeStart w:id="41"/>
       <w:commentRangeStart w:id="42"/>
-      <w:commentRangeStart w:id="43"/>
-      <w:commentRangeStart w:id="44"/>
       <w:r>
         <w:rPr>
           <w:rFonts w:ascii="Times New Roman" w:hAnsi="Times New Roman" w:cs="Times New Roman"/>
@@ -4954,7 +4943,7 @@
         </w:rPr>
         <w:t xml:space="preserve"> </w:t>
       </w:r>
-      <w:del w:id="45" w:author="Mark Huff" w:date="2022-09-12T17:07:00Z">
+      <w:del w:id="43" w:author="Mark Huff" w:date="2022-09-12T17:07:00Z">
         <w:r>
           <w:rPr>
             <w:rFonts w:ascii="Times New Roman" w:hAnsi="Times New Roman" w:cs="Times New Roman"/>
@@ -4992,7 +4981,7 @@
           <w:delText>the analyses in our initial submission were directly</w:delText>
         </w:r>
       </w:del>
-      <w:ins w:id="46" w:author="Mark Huff" w:date="2022-09-12T17:07:00Z">
+      <w:ins w:id="44" w:author="Mark Huff" w:date="2022-09-12T17:07:00Z">
         <w:r>
           <w:rPr>
             <w:rFonts w:ascii="Times New Roman" w:hAnsi="Times New Roman" w:cs="Times New Roman"/>
@@ -5012,7 +5001,7 @@
         </w:rPr>
         <w:t xml:space="preserve"> modeled after Janes et al.</w:t>
       </w:r>
-      <w:del w:id="47" w:author="Mark Huff" w:date="2022-09-12T17:08:00Z">
+      <w:del w:id="45" w:author="Mark Huff" w:date="2022-09-12T17:08:00Z">
         <w:r>
           <w:rPr>
             <w:rFonts w:ascii="Times New Roman" w:hAnsi="Times New Roman" w:cs="Times New Roman"/>
@@ -5068,56 +5057,56 @@
         </w:rPr>
         <w:t xml:space="preserve"> In running the </w:t>
       </w:r>
+      <w:del w:id="46" w:author="Mark Huff" w:date="2022-09-12T17:08:00Z">
+        <w:r>
+          <w:rPr>
+            <w:rFonts w:ascii="Times New Roman" w:hAnsi="Times New Roman" w:cs="Times New Roman"/>
+            <w:color w:val="323130"/>
+            <w:sz w:val="24"/>
+            <w:szCs w:val="24"/>
+          </w:rPr>
+          <w:delText xml:space="preserve">suggested </w:delText>
+        </w:r>
+      </w:del>
+      <w:r>
+        <w:rPr>
+          <w:rFonts w:ascii="Times New Roman" w:hAnsi="Times New Roman" w:cs="Times New Roman"/>
+          <w:color w:val="323130"/>
+          <w:sz w:val="24"/>
+          <w:szCs w:val="24"/>
+        </w:rPr>
+        <w:t>analyses</w:t>
+      </w:r>
+      <w:ins w:id="47" w:author="Mark Huff" w:date="2022-09-12T17:08:00Z">
+        <w:r>
+          <w:rPr>
+            <w:rFonts w:ascii="Times New Roman" w:hAnsi="Times New Roman" w:cs="Times New Roman"/>
+            <w:color w:val="323130"/>
+            <w:sz w:val="24"/>
+            <w:szCs w:val="24"/>
+          </w:rPr>
+          <w:t xml:space="preserve"> you have suggested</w:t>
+        </w:r>
+      </w:ins>
+      <w:r>
+        <w:rPr>
+          <w:rFonts w:ascii="Times New Roman" w:hAnsi="Times New Roman" w:cs="Times New Roman"/>
+          <w:color w:val="323130"/>
+          <w:sz w:val="24"/>
+          <w:szCs w:val="24"/>
+        </w:rPr>
+        <w:t>,</w:t>
+      </w:r>
+      <w:r>
+        <w:rPr>
+          <w:rFonts w:ascii="Times New Roman" w:hAnsi="Times New Roman" w:cs="Times New Roman"/>
+          <w:color w:val="323130"/>
+          <w:sz w:val="24"/>
+          <w:szCs w:val="24"/>
+        </w:rPr>
+        <w:t xml:space="preserve"> </w:t>
+      </w:r>
       <w:del w:id="48" w:author="Mark Huff" w:date="2022-09-12T17:08:00Z">
-        <w:r>
-          <w:rPr>
-            <w:rFonts w:ascii="Times New Roman" w:hAnsi="Times New Roman" w:cs="Times New Roman"/>
-            <w:color w:val="323130"/>
-            <w:sz w:val="24"/>
-            <w:szCs w:val="24"/>
-          </w:rPr>
-          <w:delText xml:space="preserve">suggested </w:delText>
-        </w:r>
-      </w:del>
-      <w:r>
-        <w:rPr>
-          <w:rFonts w:ascii="Times New Roman" w:hAnsi="Times New Roman" w:cs="Times New Roman"/>
-          <w:color w:val="323130"/>
-          <w:sz w:val="24"/>
-          <w:szCs w:val="24"/>
-        </w:rPr>
-        <w:t>analyses</w:t>
-      </w:r>
-      <w:ins w:id="49" w:author="Mark Huff" w:date="2022-09-12T17:08:00Z">
-        <w:r>
-          <w:rPr>
-            <w:rFonts w:ascii="Times New Roman" w:hAnsi="Times New Roman" w:cs="Times New Roman"/>
-            <w:color w:val="323130"/>
-            <w:sz w:val="24"/>
-            <w:szCs w:val="24"/>
-          </w:rPr>
-          <w:t xml:space="preserve"> you have suggested</w:t>
-        </w:r>
-      </w:ins>
-      <w:r>
-        <w:rPr>
-          <w:rFonts w:ascii="Times New Roman" w:hAnsi="Times New Roman" w:cs="Times New Roman"/>
-          <w:color w:val="323130"/>
-          <w:sz w:val="24"/>
-          <w:szCs w:val="24"/>
-        </w:rPr>
-        <w:t>,</w:t>
-      </w:r>
-      <w:r>
-        <w:rPr>
-          <w:rFonts w:ascii="Times New Roman" w:hAnsi="Times New Roman" w:cs="Times New Roman"/>
-          <w:color w:val="323130"/>
-          <w:sz w:val="24"/>
-          <w:szCs w:val="24"/>
-        </w:rPr>
-        <w:t xml:space="preserve"> </w:t>
-      </w:r>
-      <w:del w:id="50" w:author="Mark Huff" w:date="2022-09-12T17:08:00Z">
         <w:r>
           <w:rPr>
             <w:rFonts w:ascii="Times New Roman" w:hAnsi="Times New Roman" w:cs="Times New Roman"/>
@@ -5286,7 +5275,7 @@
         </w:rPr>
         <w:t xml:space="preserve">no significant interactions </w:t>
       </w:r>
-      <w:del w:id="51" w:author="Mark Huff" w:date="2022-09-12T17:08:00Z">
+      <w:del w:id="49" w:author="Mark Huff" w:date="2022-09-12T17:08:00Z">
         <w:r>
           <w:rPr>
             <w:rFonts w:ascii="Times New Roman" w:hAnsi="Times New Roman" w:cs="Times New Roman"/>
@@ -5297,7 +5286,7 @@
           <w:delText xml:space="preserve">emerge </w:delText>
         </w:r>
       </w:del>
-      <w:ins w:id="52" w:author="Mark Huff" w:date="2022-09-12T17:08:00Z">
+      <w:ins w:id="50" w:author="Mark Huff" w:date="2022-09-12T17:08:00Z">
         <w:r>
           <w:rPr>
             <w:rFonts w:ascii="Times New Roman" w:hAnsi="Times New Roman" w:cs="Times New Roman"/>
@@ -5473,7 +5462,7 @@
         </w:rPr>
         <w:t>)</w:t>
       </w:r>
-      <w:ins w:id="53" w:author="Mark Huff" w:date="2022-09-12T17:09:00Z">
+      <w:ins w:id="51" w:author="Mark Huff" w:date="2022-09-12T17:09:00Z">
         <w:r>
           <w:rPr>
             <w:rFonts w:ascii="Times New Roman" w:hAnsi="Times New Roman" w:cs="Times New Roman"/>
@@ -5493,6 +5482,20 @@
         </w:rPr>
         <w:t>.</w:t>
       </w:r>
+      <w:commentRangeEnd w:id="40"/>
+      <w:r>
+        <w:rPr>
+          <w:rStyle w:val="CommentReference"/>
+        </w:rPr>
+        <w:commentReference w:id="40"/>
+      </w:r>
+      <w:commentRangeEnd w:id="41"/>
+      <w:r>
+        <w:rPr>
+          <w:rStyle w:val="CommentReference"/>
+        </w:rPr>
+        <w:commentReference w:id="41"/>
+      </w:r>
       <w:commentRangeEnd w:id="42"/>
       <w:r>
         <w:rPr>
@@ -5500,20 +5503,6 @@
         </w:rPr>
         <w:commentReference w:id="42"/>
       </w:r>
-      <w:commentRangeEnd w:id="43"/>
-      <w:r>
-        <w:rPr>
-          <w:rStyle w:val="CommentReference"/>
-        </w:rPr>
-        <w:commentReference w:id="43"/>
-      </w:r>
-      <w:commentRangeEnd w:id="44"/>
-      <w:r>
-        <w:rPr>
-          <w:rStyle w:val="CommentReference"/>
-        </w:rPr>
-        <w:commentReference w:id="44"/>
-      </w:r>
       <w:r>
         <w:rPr>
           <w:rFonts w:ascii="Times New Roman" w:hAnsi="Times New Roman" w:cs="Times New Roman"/>
@@ -5523,7 +5512,7 @@
         </w:rPr>
         <w:t xml:space="preserve"> </w:t>
       </w:r>
-      <w:del w:id="54" w:author="Mark Huff" w:date="2022-09-12T17:09:00Z">
+      <w:del w:id="52" w:author="Mark Huff" w:date="2022-09-12T17:09:00Z">
         <w:r>
           <w:rPr>
             <w:rFonts w:ascii="Times New Roman" w:hAnsi="Times New Roman" w:cs="Times New Roman"/>
@@ -5737,7 +5726,7 @@
         </w:rPr>
         <w:t xml:space="preserve"> &amp; Huff, 2022, Soderstrom et al., 2015), </w:t>
       </w:r>
-      <w:del w:id="55" w:author="Mark Huff" w:date="2022-09-12T17:09:00Z">
+      <w:del w:id="53" w:author="Mark Huff" w:date="2022-09-12T17:09:00Z">
         <w:r>
           <w:rPr>
             <w:rFonts w:ascii="Times New Roman" w:hAnsi="Times New Roman" w:cs="Times New Roman"/>
@@ -5784,7 +5773,7 @@
         </w:rPr>
         <w:t xml:space="preserve">(2016) </w:t>
       </w:r>
-      <w:del w:id="56" w:author="Mark Huff" w:date="2022-09-12T17:09:00Z">
+      <w:del w:id="54" w:author="Mark Huff" w:date="2022-09-12T17:09:00Z">
         <w:r>
           <w:rPr>
             <w:rFonts w:ascii="Times New Roman" w:hAnsi="Times New Roman" w:cs="Times New Roman"/>
@@ -5864,7 +5853,7 @@
           <w:color w:val="323130"/>
           <w:sz w:val="24"/>
           <w:szCs w:val="24"/>
-          <w:rPrChange w:id="57" w:author="Mark Huff" w:date="2022-09-12T17:09:00Z">
+          <w:rPrChange w:id="55" w:author="Mark Huff" w:date="2022-09-12T17:09:00Z">
             <w:rPr>
               <w:rFonts w:ascii="Times New Roman" w:hAnsi="Times New Roman" w:cs="Times New Roman"/>
               <w:i/>
@@ -5942,7 +5931,7 @@
         </w:rPr>
         <w:t xml:space="preserve"> </w:t>
       </w:r>
-      <w:del w:id="58" w:author="Mark Huff" w:date="2022-09-12T17:12:00Z">
+      <w:del w:id="56" w:author="Mark Huff" w:date="2022-09-12T17:12:00Z">
         <w:r>
           <w:rPr>
             <w:rFonts w:ascii="Times New Roman" w:hAnsi="Times New Roman" w:cs="Times New Roman"/>
@@ -5989,7 +5978,7 @@
           <w:delText xml:space="preserve"> a possibility</w:delText>
         </w:r>
       </w:del>
-      <w:ins w:id="59" w:author="Mark Huff" w:date="2022-09-12T17:12:00Z">
+      <w:ins w:id="57" w:author="Mark Huff" w:date="2022-09-12T17:12:00Z">
         <w:r>
           <w:rPr>
             <w:rFonts w:ascii="Times New Roman" w:hAnsi="Times New Roman" w:cs="Times New Roman"/>
@@ -6117,8 +6106,8 @@
         </w:rPr>
         <w:t xml:space="preserve"> Experiments 2 and 3: Were the data collected at the same time as Experiment 1 such that participants were randomly assigned? If not, then I would recommend taking the unrelated pure bars out from the Experiment 2 and 3 graphs (pp. 37-38). I would also hesitate to use the Experiment 1 data in the Experiment 2 and 3 analyses of the pure list conditions. As noted above, the key comparisons seem to be the mixed vs. pure lists for related pairs. </w:t>
       </w:r>
-      <w:commentRangeStart w:id="60"/>
-      <w:commentRangeStart w:id="61"/>
+      <w:commentRangeStart w:id="58"/>
+      <w:commentRangeStart w:id="59"/>
       <w:r>
         <w:rPr>
           <w:rFonts w:ascii="Times New Roman" w:hAnsi="Times New Roman" w:cs="Times New Roman"/>
@@ -6129,19 +6118,19 @@
         </w:rPr>
         <w:t>Therefore, I would also recommend examining the results of the pure list conditions via a one-way ANOVA: JOL vs. frequency vs. no JOL for just the backward pairs (Experiment 2; p. 20 lines 3-36) and just the symmetrical pairs (Experiment 3; p. 24 line 24 – p. 25 line 10).</w:t>
       </w:r>
-      <w:commentRangeEnd w:id="60"/>
+      <w:commentRangeEnd w:id="58"/>
       <w:r>
         <w:rPr>
           <w:rStyle w:val="CommentReference"/>
         </w:rPr>
-        <w:commentReference w:id="60"/>
-      </w:r>
-      <w:commentRangeEnd w:id="61"/>
+        <w:commentReference w:id="58"/>
+      </w:r>
+      <w:commentRangeEnd w:id="59"/>
       <w:r>
         <w:rPr>
           <w:rStyle w:val="CommentReference"/>
         </w:rPr>
-        <w:commentReference w:id="61"/>
+        <w:commentReference w:id="59"/>
       </w:r>
       <w:r>
         <w:rPr>
@@ -6255,7 +6244,7 @@
         </w:rPr>
         <w:t xml:space="preserve">We </w:t>
       </w:r>
-      <w:del w:id="62" w:author="Mark Huff" w:date="2022-09-12T17:13:00Z">
+      <w:del w:id="60" w:author="Mark Huff" w:date="2022-09-12T17:13:00Z">
         <w:r>
           <w:rPr>
             <w:rFonts w:ascii="Times New Roman" w:hAnsi="Times New Roman" w:cs="Times New Roman"/>
@@ -6815,19 +6804,32 @@
           <w:szCs w:val="24"/>
           <w:shd w:val="clear" w:color="auto" w:fill="FFFFFF"/>
         </w:rPr>
-        <w:t xml:space="preserve">paragraph on page </w:t>
-      </w:r>
-      <w:r>
-        <w:rPr>
-          <w:rFonts w:ascii="Times New Roman" w:hAnsi="Times New Roman" w:cs="Times New Roman"/>
-          <w:color w:val="323130"/>
-          <w:sz w:val="24"/>
-          <w:szCs w:val="24"/>
-          <w:highlight w:val="yellow"/>
-          <w:shd w:val="clear" w:color="auto" w:fill="FFFFFF"/>
-        </w:rPr>
-        <w:t>xx</w:t>
-      </w:r>
+        <w:t>paragraph on p</w:t>
+      </w:r>
+      <w:ins w:id="61" w:author="Nick Maxwell" w:date="2022-09-13T11:15:00Z">
+        <w:r>
+          <w:rPr>
+            <w:rFonts w:ascii="Times New Roman" w:hAnsi="Times New Roman" w:cs="Times New Roman"/>
+            <w:color w:val="323130"/>
+            <w:sz w:val="24"/>
+            <w:szCs w:val="24"/>
+            <w:shd w:val="clear" w:color="auto" w:fill="FFFFFF"/>
+          </w:rPr>
+          <w:t>g.</w:t>
+        </w:r>
+      </w:ins>
+      <w:del w:id="62" w:author="Nick Maxwell" w:date="2022-09-13T11:15:00Z">
+        <w:r>
+          <w:rPr>
+            <w:rFonts w:ascii="Times New Roman" w:hAnsi="Times New Roman" w:cs="Times New Roman"/>
+            <w:color w:val="323130"/>
+            <w:sz w:val="24"/>
+            <w:szCs w:val="24"/>
+            <w:shd w:val="clear" w:color="auto" w:fill="FFFFFF"/>
+          </w:rPr>
+          <w:delText>age</w:delText>
+        </w:r>
+      </w:del>
       <w:r>
         <w:rPr>
           <w:rFonts w:ascii="Times New Roman" w:hAnsi="Times New Roman" w:cs="Times New Roman"/>
@@ -6838,6 +6840,71 @@
         </w:rPr>
         <w:t xml:space="preserve"> </w:t>
       </w:r>
+      <w:del w:id="63" w:author="Nick Maxwell" w:date="2022-09-13T11:15:00Z">
+        <w:r>
+          <w:rPr>
+            <w:rFonts w:ascii="Times New Roman" w:hAnsi="Times New Roman" w:cs="Times New Roman"/>
+            <w:color w:val="323130"/>
+            <w:sz w:val="24"/>
+            <w:szCs w:val="24"/>
+            <w:highlight w:val="yellow"/>
+            <w:shd w:val="clear" w:color="auto" w:fill="FFFFFF"/>
+          </w:rPr>
+          <w:delText>xx</w:delText>
+        </w:r>
+        <w:r>
+          <w:rPr>
+            <w:rFonts w:ascii="Times New Roman" w:hAnsi="Times New Roman" w:cs="Times New Roman"/>
+            <w:color w:val="323130"/>
+            <w:sz w:val="24"/>
+            <w:szCs w:val="24"/>
+            <w:highlight w:val="yellow"/>
+            <w:shd w:val="clear" w:color="auto" w:fill="FFFFFF"/>
+            <w:rPrChange w:id="64" w:author="Nick Maxwell" w:date="2022-09-13T11:15:00Z">
+              <w:rPr>
+                <w:rFonts w:ascii="Times New Roman" w:hAnsi="Times New Roman" w:cs="Times New Roman"/>
+                <w:color w:val="323130"/>
+                <w:sz w:val="24"/>
+                <w:szCs w:val="24"/>
+                <w:shd w:val="clear" w:color="auto" w:fill="FFFFFF"/>
+              </w:rPr>
+            </w:rPrChange>
+          </w:rPr>
+          <w:delText xml:space="preserve"> </w:delText>
+        </w:r>
+      </w:del>
+      <w:ins w:id="65" w:author="Nick Maxwell" w:date="2022-09-13T11:15:00Z">
+        <w:r>
+          <w:rPr>
+            <w:rFonts w:ascii="Times New Roman" w:hAnsi="Times New Roman" w:cs="Times New Roman"/>
+            <w:color w:val="323130"/>
+            <w:sz w:val="24"/>
+            <w:szCs w:val="24"/>
+            <w:highlight w:val="yellow"/>
+            <w:shd w:val="clear" w:color="auto" w:fill="FFFFFF"/>
+            <w:rPrChange w:id="66" w:author="Nick Maxwell" w:date="2022-09-13T11:15:00Z">
+              <w:rPr>
+                <w:rFonts w:ascii="Times New Roman" w:hAnsi="Times New Roman" w:cs="Times New Roman"/>
+                <w:color w:val="323130"/>
+                <w:sz w:val="24"/>
+                <w:szCs w:val="24"/>
+                <w:shd w:val="clear" w:color="auto" w:fill="FFFFFF"/>
+              </w:rPr>
+            </w:rPrChange>
+          </w:rPr>
+          <w:t>10</w:t>
+        </w:r>
+        <w:r>
+          <w:rPr>
+            <w:rFonts w:ascii="Times New Roman" w:hAnsi="Times New Roman" w:cs="Times New Roman"/>
+            <w:color w:val="323130"/>
+            <w:sz w:val="24"/>
+            <w:szCs w:val="24"/>
+            <w:shd w:val="clear" w:color="auto" w:fill="FFFFFF"/>
+          </w:rPr>
+          <w:t xml:space="preserve"> </w:t>
+        </w:r>
+      </w:ins>
       <w:r>
         <w:rPr>
           <w:rFonts w:ascii="Times New Roman" w:hAnsi="Times New Roman" w:cs="Times New Roman"/>
@@ -7771,7 +7838,6 @@
           <w:shd w:val="clear" w:color="auto" w:fill="FFFFFF"/>
         </w:rPr>
       </w:pPr>
-      <w:commentRangeStart w:id="63"/>
       <w:r>
         <w:rPr>
           <w:rFonts w:ascii="Times New Roman" w:hAnsi="Times New Roman" w:cs="Times New Roman"/>
@@ -7880,7 +7946,7 @@
         </w:rPr>
         <w:t>is retained</w:t>
       </w:r>
-      <w:ins w:id="64" w:author="Mark Huff" w:date="2022-09-12T17:16:00Z">
+      <w:ins w:id="67" w:author="Mark Huff" w:date="2022-09-12T17:16:00Z">
         <w:r>
           <w:rPr>
             <w:rFonts w:ascii="Times New Roman" w:hAnsi="Times New Roman" w:cs="Times New Roman"/>
@@ -7934,7 +8000,7 @@
         </w:rPr>
         <w:t xml:space="preserve"> </w:t>
       </w:r>
-      <w:del w:id="65" w:author="Mark Huff" w:date="2022-09-12T17:16:00Z">
+      <w:del w:id="68" w:author="Mark Huff" w:date="2022-09-12T17:16:00Z">
         <w:r>
           <w:rPr>
             <w:rFonts w:ascii="Times New Roman" w:hAnsi="Times New Roman" w:cs="Times New Roman"/>
@@ -8000,7 +8066,7 @@
         </w:rPr>
         <w:t xml:space="preserve"> </w:t>
       </w:r>
-      <w:bookmarkStart w:id="66" w:name="_Hlk113261898"/>
+      <w:bookmarkStart w:id="69" w:name="_Hlk113261898"/>
       <w:r>
         <w:rPr>
           <w:rFonts w:ascii="Times New Roman" w:hAnsi="Times New Roman" w:cs="Times New Roman"/>
@@ -8025,7 +8091,7 @@
         </w:rPr>
         <w:t>BIC</w:t>
       </w:r>
-      <w:bookmarkEnd w:id="66"/>
+      <w:bookmarkEnd w:id="69"/>
       <w:r>
         <w:rPr>
           <w:rFonts w:ascii="Times New Roman" w:hAnsi="Times New Roman" w:cs="Times New Roman"/>
@@ -8181,7 +8247,29 @@
           <w:szCs w:val="24"/>
           <w:shd w:val="clear" w:color="auto" w:fill="FFFFFF"/>
         </w:rPr>
-        <w:t xml:space="preserve"> clarify </w:t>
+        <w:t xml:space="preserve"> </w:t>
+      </w:r>
+      <w:ins w:id="70" w:author="Nick Maxwell" w:date="2022-09-13T11:32:00Z">
+        <w:r>
+          <w:rPr>
+            <w:rFonts w:ascii="Times New Roman" w:hAnsi="Times New Roman" w:cs="Times New Roman"/>
+            <w:color w:val="201F1E"/>
+            <w:sz w:val="24"/>
+            <w:szCs w:val="24"/>
+            <w:shd w:val="clear" w:color="auto" w:fill="FFFFFF"/>
+          </w:rPr>
+          <w:t xml:space="preserve">to </w:t>
+        </w:r>
+      </w:ins>
+      <w:r>
+        <w:rPr>
+          <w:rFonts w:ascii="Times New Roman" w:hAnsi="Times New Roman" w:cs="Times New Roman"/>
+          <w:color w:val="201F1E"/>
+          <w:sz w:val="24"/>
+          <w:szCs w:val="24"/>
+          <w:shd w:val="clear" w:color="auto" w:fill="FFFFFF"/>
+        </w:rPr>
+        <w:t xml:space="preserve">clarify </w:t>
       </w:r>
       <w:r>
         <w:rPr>
@@ -8331,13 +8419,6 @@
         </w:rPr>
         <w:t>have elected to include this statistic only for non-significant effects.</w:t>
       </w:r>
-      <w:commentRangeEnd w:id="63"/>
-      <w:r>
-        <w:rPr>
-          <w:rStyle w:val="CommentReference"/>
-        </w:rPr>
-        <w:commentReference w:id="63"/>
-      </w:r>
     </w:p>
     <w:p>
       <w:pPr>
@@ -8448,7 +8529,7 @@
           <w:shd w:val="clear" w:color="auto" w:fill="FFFFFF"/>
         </w:rPr>
       </w:pPr>
-      <w:commentRangeStart w:id="67"/>
+      <w:commentRangeStart w:id="71"/>
       <w:r>
         <w:rPr>
           <w:rFonts w:ascii="Times New Roman" w:hAnsi="Times New Roman" w:cs="Times New Roman"/>
@@ -8463,12 +8544,12 @@
         </w:rPr>
         <w:t>Response</w:t>
       </w:r>
-      <w:commentRangeEnd w:id="67"/>
+      <w:commentRangeEnd w:id="71"/>
       <w:r>
         <w:rPr>
           <w:rStyle w:val="CommentReference"/>
         </w:rPr>
-        <w:commentReference w:id="67"/>
+        <w:commentReference w:id="71"/>
       </w:r>
       <w:r>
         <w:rPr>
@@ -8490,7 +8571,7 @@
         </w:rPr>
         <w:t>We understand your concern regarding met</w:t>
       </w:r>
-      <w:ins w:id="68" w:author="Mark Huff" w:date="2022-09-12T17:19:00Z">
+      <w:ins w:id="72" w:author="Mark Huff" w:date="2022-09-12T17:19:00Z">
         <w:r>
           <w:rPr>
             <w:rFonts w:ascii="Times New Roman" w:hAnsi="Times New Roman" w:cs="Times New Roman"/>
@@ -9349,7 +9430,17 @@
           <w:sz w:val="24"/>
           <w:szCs w:val="24"/>
         </w:rPr>
-        <w:t xml:space="preserve"> = .07, </w:t>
+        <w:t xml:space="preserve"> = </w:t>
+      </w:r>
+      <w:r>
+        <w:rPr>
+          <w:rFonts w:ascii="Times New Roman" w:hAnsi="Times New Roman" w:cs="Times New Roman"/>
+          <w:color w:val="323130"/>
+          <w:sz w:val="24"/>
+          <w:szCs w:val="24"/>
+        </w:rPr>
+        <w:lastRenderedPageBreak/>
+        <w:t xml:space="preserve">.07, </w:t>
       </w:r>
       <w:r>
         <w:rPr>
@@ -9521,7 +9612,6 @@
           <w:sz w:val="24"/>
           <w:szCs w:val="24"/>
         </w:rPr>
-        <w:lastRenderedPageBreak/>
         <w:t>≥</w:t>
       </w:r>
       <w:r>
@@ -10212,8 +10302,8 @@
         </w:rPr>
         <w:t xml:space="preserve">. </w:t>
       </w:r>
-      <w:commentRangeStart w:id="69"/>
-      <w:commentRangeStart w:id="70"/>
+      <w:commentRangeStart w:id="73"/>
+      <w:commentRangeStart w:id="74"/>
       <w:r>
         <w:rPr>
           <w:rFonts w:ascii="Times New Roman" w:hAnsi="Times New Roman" w:cs="Times New Roman"/>
@@ -10286,7 +10376,6 @@
         </w:rPr>
         <w:t xml:space="preserve">; </w:t>
       </w:r>
-      <w:proofErr w:type="gramStart"/>
       <w:r>
         <w:rPr>
           <w:rFonts w:ascii="Times New Roman" w:hAnsi="Times New Roman" w:cs="Times New Roman"/>
@@ -10304,17 +10393,7 @@
           <w:sz w:val="24"/>
           <w:szCs w:val="24"/>
         </w:rPr>
-        <w:t>(</w:t>
-      </w:r>
-      <w:proofErr w:type="gramEnd"/>
-      <w:r>
-        <w:rPr>
-          <w:rFonts w:ascii="Times New Roman" w:hAnsi="Times New Roman" w:cs="Times New Roman"/>
-          <w:color w:val="323130"/>
-          <w:sz w:val="24"/>
-          <w:szCs w:val="24"/>
-        </w:rPr>
-        <w:t xml:space="preserve">1, 197) = 1.35, </w:t>
+        <w:t xml:space="preserve">(1, 197) = 1.35, </w:t>
       </w:r>
       <w:r>
         <w:rPr>
@@ -10533,7 +10612,7 @@
         </w:rPr>
         <w:t xml:space="preserve">, </w:t>
       </w:r>
-      <w:bookmarkStart w:id="71" w:name="_Hlk113266189"/>
+      <w:bookmarkStart w:id="75" w:name="_Hlk113266189"/>
       <w:r>
         <w:rPr>
           <w:rFonts w:ascii="Times New Roman" w:hAnsi="Times New Roman" w:cs="Times New Roman"/>
@@ -10564,7 +10643,7 @@
         </w:rPr>
         <w:t>2</w:t>
       </w:r>
-      <w:bookmarkEnd w:id="71"/>
+      <w:bookmarkEnd w:id="75"/>
       <w:r>
         <w:rPr>
           <w:rFonts w:ascii="Times New Roman" w:hAnsi="Times New Roman" w:cs="Times New Roman"/>
@@ -11417,19 +11496,19 @@
         </w:rPr>
         <w:t>). Taken together, it is likely that recruitment source had no effect on our reactivity findings.</w:t>
       </w:r>
-      <w:commentRangeEnd w:id="69"/>
+      <w:commentRangeEnd w:id="73"/>
       <w:r>
         <w:rPr>
           <w:rStyle w:val="CommentReference"/>
         </w:rPr>
-        <w:commentReference w:id="69"/>
-      </w:r>
-      <w:commentRangeEnd w:id="70"/>
+        <w:commentReference w:id="73"/>
+      </w:r>
+      <w:commentRangeEnd w:id="74"/>
       <w:r>
         <w:rPr>
           <w:rStyle w:val="CommentReference"/>
         </w:rPr>
-        <w:commentReference w:id="70"/>
+        <w:commentReference w:id="74"/>
       </w:r>
     </w:p>
     <w:p>
@@ -11451,9 +11530,9 @@
           <w:szCs w:val="24"/>
         </w:rPr>
       </w:pPr>
-      <w:commentRangeStart w:id="72"/>
-      <w:commentRangeStart w:id="73"/>
-      <w:commentRangeStart w:id="74"/>
+      <w:commentRangeStart w:id="76"/>
+      <w:commentRangeStart w:id="77"/>
+      <w:commentRangeStart w:id="78"/>
       <w:r>
         <w:rPr>
           <w:rFonts w:ascii="Times New Roman" w:hAnsi="Times New Roman" w:cs="Times New Roman"/>
@@ -11463,26 +11542,26 @@
         </w:rPr>
         <w:t>[FOOTNOTES?]</w:t>
       </w:r>
-      <w:commentRangeEnd w:id="72"/>
+      <w:commentRangeEnd w:id="76"/>
       <w:r>
         <w:rPr>
           <w:rStyle w:val="CommentReference"/>
         </w:rPr>
-        <w:commentReference w:id="72"/>
-      </w:r>
-      <w:commentRangeEnd w:id="73"/>
+        <w:commentReference w:id="76"/>
+      </w:r>
+      <w:commentRangeEnd w:id="77"/>
       <w:r>
         <w:rPr>
           <w:rStyle w:val="CommentReference"/>
         </w:rPr>
-        <w:commentReference w:id="73"/>
-      </w:r>
-      <w:commentRangeEnd w:id="74"/>
+        <w:commentReference w:id="77"/>
+      </w:r>
+      <w:commentRangeEnd w:id="78"/>
       <w:r>
         <w:rPr>
           <w:rStyle w:val="CommentReference"/>
         </w:rPr>
-        <w:commentReference w:id="74"/>
+        <w:commentReference w:id="78"/>
       </w:r>
     </w:p>
     <w:p>
@@ -11897,7 +11976,7 @@
         </w:rPr>
         <w:t xml:space="preserve">, providing evidence that this pair type </w:t>
       </w:r>
-      <w:del w:id="75" w:author="Mark Huff" w:date="2022-09-12T17:26:00Z">
+      <w:del w:id="79" w:author="Mark Huff" w:date="2022-09-12T17:26:00Z">
         <w:r>
           <w:rPr>
             <w:rFonts w:ascii="Times New Roman" w:hAnsi="Times New Roman" w:cs="Times New Roman"/>
@@ -11917,7 +11996,7 @@
         </w:rPr>
         <w:t>leads to overinflated judgments</w:t>
       </w:r>
-      <w:ins w:id="76" w:author="Mark Huff" w:date="2022-09-12T17:26:00Z">
+      <w:ins w:id="80" w:author="Mark Huff" w:date="2022-09-12T17:26:00Z">
         <w:r>
           <w:rPr>
             <w:rFonts w:ascii="Times New Roman" w:hAnsi="Times New Roman" w:cs="Times New Roman"/>
@@ -12425,7 +12504,7 @@
         </w:rPr>
         <w:t xml:space="preserve">we note that pair relatedness is a strong predictor of future recall (Maxwell &amp; Buchanan, 2020), and </w:t>
       </w:r>
-      <w:del w:id="77" w:author="Mark Huff" w:date="2022-09-12T17:27:00Z">
+      <w:del w:id="81" w:author="Mark Huff" w:date="2022-09-12T17:27:00Z">
         <w:r>
           <w:rPr>
             <w:rFonts w:ascii="Times New Roman" w:hAnsi="Times New Roman" w:cs="Times New Roman"/>
@@ -12487,7 +12566,7 @@
         </w:rPr>
         <w:t xml:space="preserve">axwell &amp; Huff, 2022). </w:t>
       </w:r>
-      <w:del w:id="78" w:author="Mark Huff" w:date="2022-09-12T17:27:00Z">
+      <w:del w:id="82" w:author="Mark Huff" w:date="2022-09-12T17:27:00Z">
         <w:r>
           <w:rPr>
             <w:rFonts w:ascii="Times New Roman" w:hAnsi="Times New Roman" w:cs="Times New Roman"/>
@@ -12679,7 +12758,7 @@
           <w:delText>information.</w:delText>
         </w:r>
       </w:del>
-      <w:ins w:id="79" w:author="Mark Huff" w:date="2022-09-12T17:27:00Z">
+      <w:ins w:id="83" w:author="Mark Huff" w:date="2022-09-12T17:27:00Z">
         <w:r>
           <w:rPr>
             <w:rFonts w:ascii="Times New Roman" w:hAnsi="Times New Roman" w:cs="Times New Roman"/>
@@ -12691,7 +12770,7 @@
           <w:t>The activation of semantic information is likely automatic as</w:t>
         </w:r>
       </w:ins>
-      <w:ins w:id="80" w:author="Mark Huff" w:date="2022-09-12T17:28:00Z">
+      <w:ins w:id="84" w:author="Mark Huff" w:date="2022-09-12T17:28:00Z">
         <w:r>
           <w:rPr>
             <w:rFonts w:ascii="Times New Roman" w:hAnsi="Times New Roman" w:cs="Times New Roman"/>
@@ -12797,7 +12876,7 @@
         </w:rPr>
         <w:t xml:space="preserve"> Thus, unrelated targets </w:t>
       </w:r>
-      <w:del w:id="81" w:author="Mark Huff" w:date="2022-09-12T17:28:00Z">
+      <w:del w:id="85" w:author="Mark Huff" w:date="2022-09-12T17:28:00Z">
         <w:r>
           <w:rPr>
             <w:rFonts w:ascii="Times New Roman" w:hAnsi="Times New Roman" w:cs="Times New Roman"/>
@@ -12809,7 +12888,7 @@
           <w:delText>were unlikely to</w:delText>
         </w:r>
       </w:del>
-      <w:ins w:id="82" w:author="Mark Huff" w:date="2022-09-12T17:28:00Z">
+      <w:ins w:id="86" w:author="Mark Huff" w:date="2022-09-12T17:28:00Z">
         <w:r>
           <w:rPr>
             <w:rFonts w:ascii="Times New Roman" w:hAnsi="Times New Roman" w:cs="Times New Roman"/>
@@ -12990,16 +13069,38 @@
         </w:rPr>
         <w:t xml:space="preserve">(pg. </w:t>
       </w:r>
-      <w:r>
-        <w:rPr>
-          <w:rFonts w:ascii="Times New Roman" w:hAnsi="Times New Roman" w:cs="Times New Roman"/>
-          <w:color w:val="323130"/>
-          <w:sz w:val="24"/>
-          <w:szCs w:val="24"/>
-          <w:highlight w:val="yellow"/>
-        </w:rPr>
-        <w:t>XX</w:t>
-      </w:r>
+      <w:del w:id="87" w:author="Nick Maxwell" w:date="2022-09-13T11:16:00Z">
+        <w:r>
+          <w:rPr>
+            <w:rFonts w:ascii="Times New Roman" w:hAnsi="Times New Roman" w:cs="Times New Roman"/>
+            <w:color w:val="323130"/>
+            <w:sz w:val="24"/>
+            <w:szCs w:val="24"/>
+            <w:highlight w:val="yellow"/>
+          </w:rPr>
+          <w:delText>XX</w:delText>
+        </w:r>
+      </w:del>
+      <w:ins w:id="88" w:author="Nick Maxwell" w:date="2022-09-13T11:16:00Z">
+        <w:r>
+          <w:rPr>
+            <w:rFonts w:ascii="Times New Roman" w:hAnsi="Times New Roman" w:cs="Times New Roman"/>
+            <w:color w:val="323130"/>
+            <w:sz w:val="24"/>
+            <w:szCs w:val="24"/>
+            <w:highlight w:val="yellow"/>
+            <w:rPrChange w:id="89" w:author="Nick Maxwell" w:date="2022-09-13T11:16:00Z">
+              <w:rPr>
+                <w:rFonts w:ascii="Times New Roman" w:hAnsi="Times New Roman" w:cs="Times New Roman"/>
+                <w:color w:val="323130"/>
+                <w:sz w:val="24"/>
+                <w:szCs w:val="24"/>
+              </w:rPr>
+            </w:rPrChange>
+          </w:rPr>
+          <w:t>10</w:t>
+        </w:r>
+      </w:ins>
       <w:r>
         <w:rPr>
           <w:rFonts w:ascii="Times New Roman" w:hAnsi="Times New Roman" w:cs="Times New Roman"/>
@@ -13463,7 +13564,7 @@
           <w:highlight w:val="yellow"/>
           <w:shd w:val="clear" w:color="auto" w:fill="FFFFFF"/>
         </w:rPr>
-        <w:t>pg.</w:t>
+        <w:t>pg</w:t>
       </w:r>
       <w:r>
         <w:rPr>
@@ -13474,17 +13575,117 @@
           <w:highlight w:val="yellow"/>
           <w:shd w:val="clear" w:color="auto" w:fill="FFFFFF"/>
         </w:rPr>
-        <w:t xml:space="preserve"> xx</w:t>
-      </w:r>
-      <w:r>
-        <w:rPr>
-          <w:rFonts w:ascii="Times New Roman" w:hAnsi="Times New Roman" w:cs="Times New Roman"/>
-          <w:color w:val="323130"/>
-          <w:sz w:val="24"/>
-          <w:szCs w:val="24"/>
-          <w:shd w:val="clear" w:color="auto" w:fill="FFFFFF"/>
-        </w:rPr>
-        <w:t xml:space="preserve"> accordingly. We now </w:t>
+        <w:t>.</w:t>
+      </w:r>
+      <w:r>
+        <w:rPr>
+          <w:rFonts w:ascii="Times New Roman" w:hAnsi="Times New Roman" w:cs="Times New Roman"/>
+          <w:color w:val="323130"/>
+          <w:sz w:val="24"/>
+          <w:szCs w:val="24"/>
+          <w:highlight w:val="yellow"/>
+          <w:shd w:val="clear" w:color="auto" w:fill="FFFFFF"/>
+        </w:rPr>
+        <w:t xml:space="preserve"> </w:t>
+      </w:r>
+      <w:del w:id="90" w:author="Nick Maxwell" w:date="2022-09-13T11:16:00Z">
+        <w:r>
+          <w:rPr>
+            <w:rFonts w:ascii="Times New Roman" w:hAnsi="Times New Roman" w:cs="Times New Roman"/>
+            <w:color w:val="323130"/>
+            <w:sz w:val="24"/>
+            <w:szCs w:val="24"/>
+            <w:highlight w:val="yellow"/>
+            <w:shd w:val="clear" w:color="auto" w:fill="FFFFFF"/>
+          </w:rPr>
+          <w:delText>xx</w:delText>
+        </w:r>
+        <w:r>
+          <w:rPr>
+            <w:rFonts w:ascii="Times New Roman" w:hAnsi="Times New Roman" w:cs="Times New Roman"/>
+            <w:color w:val="323130"/>
+            <w:sz w:val="24"/>
+            <w:szCs w:val="24"/>
+            <w:highlight w:val="yellow"/>
+            <w:shd w:val="clear" w:color="auto" w:fill="FFFFFF"/>
+            <w:rPrChange w:id="91" w:author="Nick Maxwell" w:date="2022-09-13T11:17:00Z">
+              <w:rPr>
+                <w:rFonts w:ascii="Times New Roman" w:hAnsi="Times New Roman" w:cs="Times New Roman"/>
+                <w:color w:val="323130"/>
+                <w:sz w:val="24"/>
+                <w:szCs w:val="24"/>
+                <w:shd w:val="clear" w:color="auto" w:fill="FFFFFF"/>
+              </w:rPr>
+            </w:rPrChange>
+          </w:rPr>
+          <w:delText xml:space="preserve"> </w:delText>
+        </w:r>
+      </w:del>
+      <w:ins w:id="92" w:author="Nick Maxwell" w:date="2022-09-13T11:16:00Z">
+        <w:r>
+          <w:rPr>
+            <w:rFonts w:ascii="Times New Roman" w:hAnsi="Times New Roman" w:cs="Times New Roman"/>
+            <w:color w:val="323130"/>
+            <w:sz w:val="24"/>
+            <w:szCs w:val="24"/>
+            <w:highlight w:val="yellow"/>
+            <w:shd w:val="clear" w:color="auto" w:fill="FFFFFF"/>
+            <w:rPrChange w:id="93" w:author="Nick Maxwell" w:date="2022-09-13T11:17:00Z">
+              <w:rPr>
+                <w:rFonts w:ascii="Times New Roman" w:hAnsi="Times New Roman" w:cs="Times New Roman"/>
+                <w:color w:val="323130"/>
+                <w:sz w:val="24"/>
+                <w:szCs w:val="24"/>
+                <w:shd w:val="clear" w:color="auto" w:fill="FFFFFF"/>
+              </w:rPr>
+            </w:rPrChange>
+          </w:rPr>
+          <w:t>2</w:t>
+        </w:r>
+      </w:ins>
+      <w:ins w:id="94" w:author="Nick Maxwell" w:date="2022-09-13T11:18:00Z">
+        <w:r>
+          <w:rPr>
+            <w:rFonts w:ascii="Times New Roman" w:hAnsi="Times New Roman" w:cs="Times New Roman"/>
+            <w:color w:val="323130"/>
+            <w:sz w:val="24"/>
+            <w:szCs w:val="24"/>
+            <w:highlight w:val="yellow"/>
+            <w:shd w:val="clear" w:color="auto" w:fill="FFFFFF"/>
+            <w:rPrChange w:id="95" w:author="Nick Maxwell" w:date="2022-09-13T11:18:00Z">
+              <w:rPr>
+                <w:rFonts w:ascii="Times New Roman" w:hAnsi="Times New Roman" w:cs="Times New Roman"/>
+                <w:color w:val="323130"/>
+                <w:sz w:val="24"/>
+                <w:szCs w:val="24"/>
+                <w:shd w:val="clear" w:color="auto" w:fill="FFFFFF"/>
+              </w:rPr>
+            </w:rPrChange>
+          </w:rPr>
+          <w:t>7</w:t>
+        </w:r>
+      </w:ins>
+      <w:ins w:id="96" w:author="Nick Maxwell" w:date="2022-09-13T11:16:00Z">
+        <w:r>
+          <w:rPr>
+            <w:rFonts w:ascii="Times New Roman" w:hAnsi="Times New Roman" w:cs="Times New Roman"/>
+            <w:color w:val="323130"/>
+            <w:sz w:val="24"/>
+            <w:szCs w:val="24"/>
+            <w:shd w:val="clear" w:color="auto" w:fill="FFFFFF"/>
+          </w:rPr>
+          <w:t xml:space="preserve"> </w:t>
+        </w:r>
+      </w:ins>
+      <w:r>
+        <w:rPr>
+          <w:rFonts w:ascii="Times New Roman" w:hAnsi="Times New Roman" w:cs="Times New Roman"/>
+          <w:color w:val="323130"/>
+          <w:sz w:val="24"/>
+          <w:szCs w:val="24"/>
+          <w:shd w:val="clear" w:color="auto" w:fill="FFFFFF"/>
+        </w:rPr>
+        <w:t xml:space="preserve">accordingly. We now </w:t>
       </w:r>
       <w:r>
         <w:rPr>
@@ -13845,7 +14046,7 @@
         </w:rPr>
         <w:t>Although other researchers have</w:t>
       </w:r>
-      <w:ins w:id="83" w:author="Mark Huff" w:date="2022-09-12T17:29:00Z">
+      <w:ins w:id="97" w:author="Mark Huff" w:date="2022-09-12T17:29:00Z">
         <w:r>
           <w:rPr>
             <w:rFonts w:ascii="Times New Roman" w:hAnsi="Times New Roman" w:cs="Times New Roman"/>
@@ -13877,7 +14078,7 @@
         </w:rPr>
         <w:t xml:space="preserve">investigated </w:t>
       </w:r>
-      <w:del w:id="84" w:author="Mark Huff" w:date="2022-09-12T17:29:00Z">
+      <w:del w:id="98" w:author="Mark Huff" w:date="2022-09-12T17:29:00Z">
         <w:r>
           <w:rPr>
             <w:rFonts w:ascii="Times New Roman" w:hAnsi="Times New Roman" w:cs="Times New Roman"/>
@@ -13909,7 +14110,7 @@
         </w:rPr>
         <w:t xml:space="preserve">JOL reactivity </w:t>
       </w:r>
-      <w:del w:id="85" w:author="Mark Huff" w:date="2022-09-12T17:29:00Z">
+      <w:del w:id="99" w:author="Mark Huff" w:date="2022-09-12T17:29:00Z">
         <w:r>
           <w:rPr>
             <w:rFonts w:ascii="Times New Roman" w:hAnsi="Times New Roman" w:cs="Times New Roman"/>
@@ -13931,7 +14132,7 @@
           <w:delText xml:space="preserve">reactivity for </w:delText>
         </w:r>
       </w:del>
-      <w:ins w:id="86" w:author="Mark Huff" w:date="2022-09-12T17:29:00Z">
+      <w:ins w:id="100" w:author="Mark Huff" w:date="2022-09-12T17:29:00Z">
         <w:r>
           <w:rPr>
             <w:rFonts w:ascii="Times New Roman" w:hAnsi="Times New Roman" w:cs="Times New Roman"/>
@@ -13953,7 +14154,7 @@
         </w:rPr>
         <w:t>mixed vs. pure lists</w:t>
       </w:r>
-      <w:ins w:id="87" w:author="Mark Huff" w:date="2022-09-12T17:29:00Z">
+      <w:ins w:id="101" w:author="Mark Huff" w:date="2022-09-12T17:29:00Z">
         <w:r>
           <w:rPr>
             <w:rFonts w:ascii="Times New Roman" w:hAnsi="Times New Roman" w:cs="Times New Roman"/>
@@ -13965,7 +14166,7 @@
           <w:t xml:space="preserve">, </w:t>
         </w:r>
       </w:ins>
-      <w:del w:id="88" w:author="Mark Huff" w:date="2022-09-12T17:29:00Z">
+      <w:del w:id="102" w:author="Mark Huff" w:date="2022-09-12T17:29:00Z">
         <w:r>
           <w:rPr>
             <w:rFonts w:ascii="Times New Roman" w:hAnsi="Times New Roman" w:cs="Times New Roman"/>
@@ -14087,7 +14288,7 @@
           <w:delText xml:space="preserve"> lists</w:delText>
         </w:r>
       </w:del>
-      <w:ins w:id="89" w:author="Mark Huff" w:date="2022-09-12T17:29:00Z">
+      <w:ins w:id="103" w:author="Mark Huff" w:date="2022-09-12T17:29:00Z">
         <w:r>
           <w:rPr>
             <w:rFonts w:ascii="Times New Roman" w:hAnsi="Times New Roman" w:cs="Times New Roman"/>
@@ -14099,7 +14300,7 @@
           <w:t>different directional associates, and in meta</w:t>
         </w:r>
       </w:ins>
-      <w:ins w:id="90" w:author="Mark Huff" w:date="2022-09-12T17:30:00Z">
+      <w:ins w:id="104" w:author="Mark Huff" w:date="2022-09-12T17:30:00Z">
         <w:r>
           <w:rPr>
             <w:rFonts w:ascii="Times New Roman" w:hAnsi="Times New Roman" w:cs="Times New Roman"/>
@@ -14111,7 +14312,7 @@
           <w:t>cognitive and no</w:t>
         </w:r>
       </w:ins>
-      <w:ins w:id="91" w:author="Nick Maxwell" w:date="2022-09-12T18:15:00Z">
+      <w:ins w:id="105" w:author="Nick Maxwell" w:date="2022-09-12T18:15:00Z">
         <w:r>
           <w:rPr>
             <w:rFonts w:ascii="Times New Roman" w:hAnsi="Times New Roman" w:cs="Times New Roman"/>
@@ -14123,7 +14324,7 @@
           <w:t>n</w:t>
         </w:r>
       </w:ins>
-      <w:ins w:id="92" w:author="Mark Huff" w:date="2022-09-12T17:30:00Z">
+      <w:ins w:id="106" w:author="Mark Huff" w:date="2022-09-12T17:30:00Z">
         <w:r>
           <w:rPr>
             <w:rFonts w:ascii="Times New Roman" w:hAnsi="Times New Roman" w:cs="Times New Roman"/>
@@ -14167,7 +14368,7 @@
         </w:rPr>
         <w:t xml:space="preserve">, </w:t>
       </w:r>
-      <w:del w:id="93" w:author="Mark Huff" w:date="2022-09-12T17:30:00Z">
+      <w:del w:id="107" w:author="Mark Huff" w:date="2022-09-12T17:30:00Z">
         <w:r>
           <w:rPr>
             <w:rFonts w:ascii="Times New Roman" w:hAnsi="Times New Roman" w:cs="Times New Roman"/>
@@ -14209,7 +14410,7 @@
           <w:delText xml:space="preserve">, </w:delText>
         </w:r>
       </w:del>
-      <w:commentRangeStart w:id="94"/>
+      <w:commentRangeStart w:id="108"/>
       <w:r>
         <w:rPr>
           <w:rFonts w:ascii="Times New Roman" w:hAnsi="Times New Roman" w:cs="Times New Roman"/>
@@ -14220,12 +14421,12 @@
         </w:rPr>
         <w:t>the</w:t>
       </w:r>
-      <w:commentRangeEnd w:id="94"/>
+      <w:commentRangeEnd w:id="108"/>
       <w:r>
         <w:rPr>
           <w:rStyle w:val="CommentReference"/>
         </w:rPr>
-        <w:commentReference w:id="94"/>
+        <w:commentReference w:id="108"/>
       </w:r>
       <w:r>
         <w:rPr>
@@ -14572,31 +14773,9 @@
           <w:szCs w:val="24"/>
           <w:shd w:val="clear" w:color="auto" w:fill="FFFFFF"/>
         </w:rPr>
-        <w:t xml:space="preserve"> </w:t>
-      </w:r>
-      <w:proofErr w:type="spellStart"/>
-      <w:r>
-        <w:rPr>
-          <w:rFonts w:ascii="Times New Roman" w:hAnsi="Times New Roman" w:cs="Times New Roman"/>
-          <w:color w:val="323130"/>
-          <w:sz w:val="24"/>
-          <w:szCs w:val="24"/>
-          <w:shd w:val="clear" w:color="auto" w:fill="FFFFFF"/>
-        </w:rPr>
-        <w:t>particpants</w:t>
-      </w:r>
-      <w:proofErr w:type="spellEnd"/>
-      <w:r>
-        <w:rPr>
-          <w:rFonts w:ascii="Times New Roman" w:hAnsi="Times New Roman" w:cs="Times New Roman"/>
-          <w:color w:val="323130"/>
-          <w:sz w:val="24"/>
-          <w:szCs w:val="24"/>
-          <w:shd w:val="clear" w:color="auto" w:fill="FFFFFF"/>
-        </w:rPr>
-        <w:t xml:space="preserve"> only studied related word pairs. Thus, </w:t>
-      </w:r>
-      <w:del w:id="95" w:author="Mark Huff" w:date="2022-09-12T17:31:00Z">
+        <w:t xml:space="preserve"> particpants only studied related word pairs. Thus, </w:t>
+      </w:r>
+      <w:del w:id="109" w:author="Mark Huff" w:date="2022-09-12T17:31:00Z">
         <w:r>
           <w:rPr>
             <w:rFonts w:ascii="Times New Roman" w:hAnsi="Times New Roman" w:cs="Times New Roman"/>
@@ -14628,7 +14807,7 @@
         </w:rPr>
         <w:t xml:space="preserve">the changed-goal hypothesis </w:t>
       </w:r>
-      <w:del w:id="96" w:author="Mark Huff" w:date="2022-09-12T17:31:00Z">
+      <w:del w:id="110" w:author="Mark Huff" w:date="2022-09-12T17:31:00Z">
         <w:r>
           <w:rPr>
             <w:rFonts w:ascii="Times New Roman" w:hAnsi="Times New Roman" w:cs="Times New Roman"/>
@@ -14640,7 +14819,7 @@
           <w:delText>was not possible</w:delText>
         </w:r>
       </w:del>
-      <w:ins w:id="97" w:author="Mark Huff" w:date="2022-09-12T17:31:00Z">
+      <w:ins w:id="111" w:author="Mark Huff" w:date="2022-09-12T17:31:00Z">
         <w:r>
           <w:rPr>
             <w:rFonts w:ascii="Times New Roman" w:hAnsi="Times New Roman" w:cs="Times New Roman"/>
@@ -14835,7 +15014,41 @@
           <w:szCs w:val="24"/>
           <w:shd w:val="clear" w:color="auto" w:fill="FFFFFF"/>
         </w:rPr>
-        <w:t>relative to unrelated pairs, in which relatedness cues are absent.</w:t>
+        <w:t xml:space="preserve">relative to unrelated pairs, in which relatedness cues are </w:t>
+      </w:r>
+      <w:ins w:id="112" w:author="Nick Maxwell" w:date="2022-09-13T11:19:00Z">
+        <w:r>
+          <w:rPr>
+            <w:rFonts w:ascii="Times New Roman" w:hAnsi="Times New Roman" w:cs="Times New Roman"/>
+            <w:color w:val="323130"/>
+            <w:sz w:val="24"/>
+            <w:szCs w:val="24"/>
+            <w:shd w:val="clear" w:color="auto" w:fill="FFFFFF"/>
+          </w:rPr>
+          <w:t>not readily available at test</w:t>
+        </w:r>
+      </w:ins>
+      <w:del w:id="113" w:author="Nick Maxwell" w:date="2022-09-13T11:19:00Z">
+        <w:r>
+          <w:rPr>
+            <w:rFonts w:ascii="Times New Roman" w:hAnsi="Times New Roman" w:cs="Times New Roman"/>
+            <w:color w:val="323130"/>
+            <w:sz w:val="24"/>
+            <w:szCs w:val="24"/>
+            <w:shd w:val="clear" w:color="auto" w:fill="FFFFFF"/>
+          </w:rPr>
+          <w:delText>absent</w:delText>
+        </w:r>
+      </w:del>
+      <w:r>
+        <w:rPr>
+          <w:rFonts w:ascii="Times New Roman" w:hAnsi="Times New Roman" w:cs="Times New Roman"/>
+          <w:color w:val="323130"/>
+          <w:sz w:val="24"/>
+          <w:szCs w:val="24"/>
+          <w:shd w:val="clear" w:color="auto" w:fill="FFFFFF"/>
+        </w:rPr>
+        <w:t>.</w:t>
       </w:r>
       <w:r>
         <w:rPr>
@@ -15104,6 +15317,41 @@
         </w:rPr>
         <w:t xml:space="preserve">This has been clarified on pg. </w:t>
       </w:r>
+      <w:del w:id="114" w:author="Nick Maxwell" w:date="2022-09-13T11:22:00Z">
+        <w:r>
+          <w:rPr>
+            <w:rFonts w:ascii="Times New Roman" w:hAnsi="Times New Roman" w:cs="Times New Roman"/>
+            <w:color w:val="323130"/>
+            <w:sz w:val="24"/>
+            <w:szCs w:val="24"/>
+            <w:highlight w:val="yellow"/>
+            <w:shd w:val="clear" w:color="auto" w:fill="FFFFFF"/>
+          </w:rPr>
+          <w:delText>xx</w:delText>
+        </w:r>
+      </w:del>
+      <w:ins w:id="115" w:author="Nick Maxwell" w:date="2022-09-13T11:22:00Z">
+        <w:r>
+          <w:rPr>
+            <w:rFonts w:ascii="Times New Roman" w:hAnsi="Times New Roman" w:cs="Times New Roman"/>
+            <w:color w:val="323130"/>
+            <w:sz w:val="24"/>
+            <w:szCs w:val="24"/>
+            <w:highlight w:val="yellow"/>
+            <w:shd w:val="clear" w:color="auto" w:fill="FFFFFF"/>
+            <w:rPrChange w:id="116" w:author="Nick Maxwell" w:date="2022-09-13T11:23:00Z">
+              <w:rPr>
+                <w:rFonts w:ascii="Times New Roman" w:hAnsi="Times New Roman" w:cs="Times New Roman"/>
+                <w:color w:val="323130"/>
+                <w:sz w:val="24"/>
+                <w:szCs w:val="24"/>
+                <w:shd w:val="clear" w:color="auto" w:fill="FFFFFF"/>
+              </w:rPr>
+            </w:rPrChange>
+          </w:rPr>
+          <w:t>13</w:t>
+        </w:r>
+      </w:ins>
       <w:r>
         <w:rPr>
           <w:rFonts w:ascii="Times New Roman" w:hAnsi="Times New Roman" w:cs="Times New Roman"/>
@@ -15112,16 +15360,15 @@
           <w:szCs w:val="24"/>
           <w:highlight w:val="yellow"/>
           <w:shd w:val="clear" w:color="auto" w:fill="FFFFFF"/>
-        </w:rPr>
-        <w:t>xx</w:t>
-      </w:r>
-      <w:r>
-        <w:rPr>
-          <w:rFonts w:ascii="Times New Roman" w:hAnsi="Times New Roman" w:cs="Times New Roman"/>
-          <w:color w:val="323130"/>
-          <w:sz w:val="24"/>
-          <w:szCs w:val="24"/>
-          <w:shd w:val="clear" w:color="auto" w:fill="FFFFFF"/>
+          <w:rPrChange w:id="117" w:author="Nick Maxwell" w:date="2022-09-13T11:23:00Z">
+            <w:rPr>
+              <w:rFonts w:ascii="Times New Roman" w:hAnsi="Times New Roman" w:cs="Times New Roman"/>
+              <w:color w:val="323130"/>
+              <w:sz w:val="24"/>
+              <w:szCs w:val="24"/>
+              <w:shd w:val="clear" w:color="auto" w:fill="FFFFFF"/>
+            </w:rPr>
+          </w:rPrChange>
         </w:rPr>
         <w:t>.</w:t>
       </w:r>
@@ -15558,7 +15805,7 @@
       </w:pPr>
     </w:p>
     <w:sectPr>
-      <w:headerReference w:type="default" r:id="rId11"/>
+      <w:headerReference w:type="default" r:id="rId12"/>
       <w:pgSz w:w="12240" w:h="15840"/>
       <w:pgMar w:top="1440" w:right="1440" w:bottom="1440" w:left="1440" w:header="720" w:footer="720" w:gutter="0"/>
       <w:cols w:space="720"/>
@@ -15569,7 +15816,7 @@
 </file>
 
 <file path=word/comments.xml><?xml version="1.0" encoding="utf-8"?>
-<w:comments xmlns:wpc="http://schemas.microsoft.com/office/word/2010/wordprocessingCanvas" xmlns:cx="http://schemas.microsoft.com/office/drawing/2014/chartex" xmlns:cx1="http://schemas.microsoft.com/office/drawing/2015/9/8/chartex" xmlns:cx2="http://schemas.microsoft.com/office/drawing/2015/10/21/chartex" xmlns:cx3="http://schemas.microsoft.com/office/drawing/2016/5/9/chartex" xmlns:cx4="http://schemas.microsoft.com/office/drawing/2016/5/10/chartex" xmlns:cx5="http://schemas.microsoft.com/office/drawing/2016/5/11/chartex" xmlns:cx6="http://schemas.microsoft.com/office/drawing/2016/5/12/chartex" xmlns:cx7="http://schemas.microsoft.com/office/drawing/2016/5/13/chartex" xmlns:cx8="http://schemas.microsoft.com/office/drawing/2016/5/14/chartex" xmlns:mc="http://schemas.openxmlformats.org/markup-compatibility/2006" xmlns:aink="http://schemas.microsoft.com/office/drawing/2016/ink" xmlns:am3d="http://schemas.microsoft.com/office/drawing/2017/model3d" xmlns:o="urn:schemas-microsoft-com:office:office" xmlns:r="http://schemas.openxmlformats.org/officeDocument/2006/relationships" xmlns:m="http://schemas.openxmlformats.org/officeDocument/2006/math" xmlns:v="urn:schemas-microsoft-com:vml" xmlns:wp14="http://schemas.microsoft.com/office/word/2010/wordprocessingDrawing" xmlns:wp="http://schemas.openxmlformats.org/drawingml/2006/wordprocessingDrawing" xmlns:w10="urn:schemas-microsoft-com:office:word" xmlns:w="http://schemas.openxmlformats.org/wordprocessingml/2006/main" xmlns:w14="http://schemas.microsoft.com/office/word/2010/wordml" xmlns:w15="http://schemas.microsoft.com/office/word/2012/wordml" xmlns:w16cid="http://schemas.microsoft.com/office/word/2016/wordml/cid" xmlns:w16se="http://schemas.microsoft.com/office/word/2015/wordml/symex" xmlns:wpg="http://schemas.microsoft.com/office/word/2010/wordprocessingGroup" xmlns:wpi="http://schemas.microsoft.com/office/word/2010/wordprocessingInk" xmlns:wne="http://schemas.microsoft.com/office/word/2006/wordml" xmlns:wps="http://schemas.microsoft.com/office/word/2010/wordprocessingShape" mc:Ignorable="w14 w15 w16se w16cid wp14">
+<w:comments xmlns:wpc="http://schemas.microsoft.com/office/word/2010/wordprocessingCanvas" xmlns:cx="http://schemas.microsoft.com/office/drawing/2014/chartex" xmlns:cx1="http://schemas.microsoft.com/office/drawing/2015/9/8/chartex" xmlns:cx2="http://schemas.microsoft.com/office/drawing/2015/10/21/chartex" xmlns:cx3="http://schemas.microsoft.com/office/drawing/2016/5/9/chartex" xmlns:cx4="http://schemas.microsoft.com/office/drawing/2016/5/10/chartex" xmlns:cx5="http://schemas.microsoft.com/office/drawing/2016/5/11/chartex" xmlns:cx6="http://schemas.microsoft.com/office/drawing/2016/5/12/chartex" xmlns:cx7="http://schemas.microsoft.com/office/drawing/2016/5/13/chartex" xmlns:cx8="http://schemas.microsoft.com/office/drawing/2016/5/14/chartex" xmlns:mc="http://schemas.openxmlformats.org/markup-compatibility/2006" xmlns:aink="http://schemas.microsoft.com/office/drawing/2016/ink" xmlns:am3d="http://schemas.microsoft.com/office/drawing/2017/model3d" xmlns:o="urn:schemas-microsoft-com:office:office" xmlns:oel="http://schemas.microsoft.com/office/2019/extlst" xmlns:r="http://schemas.openxmlformats.org/officeDocument/2006/relationships" xmlns:m="http://schemas.openxmlformats.org/officeDocument/2006/math" xmlns:v="urn:schemas-microsoft-com:vml" xmlns:wp14="http://schemas.microsoft.com/office/word/2010/wordprocessingDrawing" xmlns:wp="http://schemas.openxmlformats.org/drawingml/2006/wordprocessingDrawing" xmlns:w10="urn:schemas-microsoft-com:office:word" xmlns:w="http://schemas.openxmlformats.org/wordprocessingml/2006/main" xmlns:w14="http://schemas.microsoft.com/office/word/2010/wordml" xmlns:w15="http://schemas.microsoft.com/office/word/2012/wordml" xmlns:w16cex="http://schemas.microsoft.com/office/word/2018/wordml/cex" xmlns:w16cid="http://schemas.microsoft.com/office/word/2016/wordml/cid" xmlns:w16="http://schemas.microsoft.com/office/word/2018/wordml" xmlns:w16sdtdh="http://schemas.microsoft.com/office/word/2020/wordml/sdtdatahash" xmlns:w16se="http://schemas.microsoft.com/office/word/2015/wordml/symex" xmlns:wpg="http://schemas.microsoft.com/office/word/2010/wordprocessingGroup" xmlns:wpi="http://schemas.microsoft.com/office/word/2010/wordprocessingInk" xmlns:wne="http://schemas.microsoft.com/office/word/2006/wordml" xmlns:wps="http://schemas.microsoft.com/office/word/2010/wordprocessingShape" mc:Ignorable="w14 w15 w16se w16cid w16 w16cex w16sdtdh wp14">
   <w:comment w:id="13" w:author="Maxwell, Nicholas" w:date="2022-09-13T09:25:00Z" w:initials="MN">
     <w:p>
       <w:pPr>
@@ -15602,7 +15849,7 @@
       </w:r>
     </w:p>
   </w:comment>
-  <w:comment w:id="42" w:author="Nick Maxwell" w:date="2022-09-05T10:36:00Z" w:initials="NM">
+  <w:comment w:id="40" w:author="Nick Maxwell" w:date="2022-09-05T10:36:00Z" w:initials="NM">
     <w:p>
       <w:pPr>
         <w:pStyle w:val="CommentText"/>
@@ -15618,7 +15865,7 @@
       </w:r>
     </w:p>
   </w:comment>
-  <w:comment w:id="43" w:author="Mark Huff" w:date="2022-09-12T17:11:00Z" w:initials="MH">
+  <w:comment w:id="41" w:author="Mark Huff" w:date="2022-09-12T17:11:00Z" w:initials="MH">
     <w:p>
       <w:pPr>
         <w:pStyle w:val="CommentText"/>
@@ -15634,7 +15881,7 @@
       </w:r>
     </w:p>
   </w:comment>
-  <w:comment w:id="44" w:author="Nick Maxwell" w:date="2022-09-12T18:13:00Z" w:initials="NM">
+  <w:comment w:id="42" w:author="Nick Maxwell" w:date="2022-09-12T18:13:00Z" w:initials="NM">
     <w:p>
       <w:pPr>
         <w:pStyle w:val="CommentText"/>
@@ -15650,7 +15897,7 @@
       </w:r>
     </w:p>
   </w:comment>
-  <w:comment w:id="60" w:author="Nick Maxwell" w:date="2022-09-04T16:28:00Z" w:initials="NM">
+  <w:comment w:id="58" w:author="Nick Maxwell" w:date="2022-09-04T16:28:00Z" w:initials="NM">
     <w:p>
       <w:pPr>
         <w:pStyle w:val="CommentText"/>
@@ -15676,7 +15923,7 @@
       </w:r>
     </w:p>
   </w:comment>
-  <w:comment w:id="61" w:author="Mark Huff" w:date="2022-09-12T17:15:00Z" w:initials="MH">
+  <w:comment w:id="59" w:author="Mark Huff" w:date="2022-09-12T17:15:00Z" w:initials="MH">
     <w:p>
       <w:pPr>
         <w:pStyle w:val="CommentText"/>
@@ -15692,23 +15939,7 @@
       </w:r>
     </w:p>
   </w:comment>
-  <w:comment w:id="63" w:author="Nick Maxwell" w:date="2022-09-05T09:18:00Z" w:initials="NM">
-    <w:p>
-      <w:pPr>
-        <w:pStyle w:val="CommentText"/>
-      </w:pPr>
-      <w:r>
-        <w:rPr>
-          <w:rStyle w:val="CommentReference"/>
-        </w:rPr>
-        <w:annotationRef/>
-      </w:r>
-      <w:r>
-        <w:t>Think this is okay? Trying to very nicely say that pbics don't provide anything meaningful for significant effects.</w:t>
-      </w:r>
-    </w:p>
-  </w:comment>
-  <w:comment w:id="67" w:author="Mark Huff" w:date="2022-09-12T17:20:00Z" w:initials="MH">
+  <w:comment w:id="71" w:author="Mark Huff" w:date="2022-09-12T17:20:00Z" w:initials="MH">
     <w:p>
       <w:pPr>
         <w:pStyle w:val="CommentText"/>
@@ -15734,67 +15965,6 @@
       </w:pPr>
       <w:r>
         <w:t>Your response is fair. You could also add that subject or trial level data as we provide is far more impactful in meta-analyses than using condition-level means reported in a manuscript.</w:t>
-      </w:r>
-    </w:p>
-  </w:comment>
-  <w:comment w:id="69" w:author="Mark Huff" w:date="2022-09-12T17:25:00Z" w:initials="MH">
-    <w:p>
-      <w:pPr>
-        <w:pStyle w:val="CommentText"/>
-      </w:pPr>
-      <w:r>
-        <w:rPr>
-          <w:rStyle w:val="CommentReference"/>
-        </w:rPr>
-        <w:annotationRef/>
-      </w:r>
-      <w:r>
-        <w:t xml:space="preserve">This whole comment needs to be shortened substantially. </w:t>
-      </w:r>
-    </w:p>
-    <w:p>
-      <w:pPr>
-        <w:pStyle w:val="CommentText"/>
-      </w:pPr>
-    </w:p>
-    <w:p>
-      <w:pPr>
-        <w:pStyle w:val="CommentText"/>
-      </w:pPr>
-      <w:r>
-        <w:t>I would just report the interactions as you have here and not report the pure lists. Also mention that there were far fewer prolific participants</w:t>
-      </w:r>
-    </w:p>
-  </w:comment>
-  <w:comment w:id="70" w:author="Nick Maxwell" w:date="2022-09-12T18:14:00Z" w:initials="NM">
-    <w:p>
-      <w:pPr>
-        <w:pStyle w:val="CommentText"/>
-      </w:pPr>
-      <w:r>
-        <w:rPr>
-          <w:rStyle w:val="CommentReference"/>
-        </w:rPr>
-        <w:annotationRef/>
-      </w:r>
-      <w:r>
-        <w:t>Yep, figured as much.</w:t>
-      </w:r>
-    </w:p>
-  </w:comment>
-  <w:comment w:id="72" w:author="Nick Maxwell" w:date="2022-09-04T13:28:00Z" w:initials="NM">
-    <w:p>
-      <w:pPr>
-        <w:pStyle w:val="CommentText"/>
-      </w:pPr>
-      <w:r>
-        <w:rPr>
-          <w:rStyle w:val="CommentReference"/>
-        </w:rPr>
-        <w:annotationRef/>
-      </w:r>
-      <w:r>
-        <w:t>In our Metacognition and Learning reactivity paper, we included footnotes in each experiment  with the statistical comparisons between sample sources. Might not be a bad idea to do that again here.</w:t>
       </w:r>
     </w:p>
   </w:comment>
@@ -15810,11 +15980,24 @@
         <w:annotationRef/>
       </w:r>
       <w:r>
-        <w:t xml:space="preserve">We could do that, but footnotes count towards word count. We need to keep this short. Just report the interactions and maybe only for mixed lists </w:t>
+        <w:t xml:space="preserve">This whole comment needs to be shortened substantially. </w:t>
+      </w:r>
+    </w:p>
+    <w:p>
+      <w:pPr>
+        <w:pStyle w:val="CommentText"/>
+      </w:pPr>
+    </w:p>
+    <w:p>
+      <w:pPr>
+        <w:pStyle w:val="CommentText"/>
+      </w:pPr>
+      <w:r>
+        <w:t>I would just report the interactions as you have here and not report the pure lists. Also mention that there were far fewer prolific participants</w:t>
       </w:r>
     </w:p>
   </w:comment>
-  <w:comment w:id="74" w:author="Nick Maxwell" w:date="2022-09-12T18:15:00Z" w:initials="NM">
+  <w:comment w:id="74" w:author="Nick Maxwell" w:date="2022-09-12T18:14:00Z" w:initials="NM">
     <w:p>
       <w:pPr>
         <w:pStyle w:val="CommentText"/>
@@ -15826,11 +16009,59 @@
         <w:annotationRef/>
       </w:r>
       <w:r>
-        <w:t>Oooh I forgot about the word count. I'll need to double check, but I think its 8500 and we were already pretty close on our initial submission.</w:t>
+        <w:t>Yep, figured as much.</w:t>
       </w:r>
     </w:p>
   </w:comment>
-  <w:comment w:id="94" w:author="Mark Huff" w:date="2022-09-12T17:31:00Z" w:initials="MH">
+  <w:comment w:id="76" w:author="Nick Maxwell" w:date="2022-09-04T13:28:00Z" w:initials="NM">
+    <w:p>
+      <w:pPr>
+        <w:pStyle w:val="CommentText"/>
+      </w:pPr>
+      <w:r>
+        <w:rPr>
+          <w:rStyle w:val="CommentReference"/>
+        </w:rPr>
+        <w:annotationRef/>
+      </w:r>
+      <w:r>
+        <w:t>In our Metacognition and Learning reactivity paper, we included footnotes in each experiment  with the statistical comparisons between sample sources. Might not be a bad idea to do that again here.</w:t>
+      </w:r>
+    </w:p>
+  </w:comment>
+  <w:comment w:id="77" w:author="Mark Huff" w:date="2022-09-12T17:25:00Z" w:initials="MH">
+    <w:p>
+      <w:pPr>
+        <w:pStyle w:val="CommentText"/>
+      </w:pPr>
+      <w:r>
+        <w:rPr>
+          <w:rStyle w:val="CommentReference"/>
+        </w:rPr>
+        <w:annotationRef/>
+      </w:r>
+      <w:r>
+        <w:t xml:space="preserve">We could do that, but footnotes count towards word count. We need to keep this short. Just report the interactions and maybe only for mixed lists </w:t>
+      </w:r>
+    </w:p>
+  </w:comment>
+  <w:comment w:id="78" w:author="Nick Maxwell" w:date="2022-09-12T18:15:00Z" w:initials="NM">
+    <w:p>
+      <w:pPr>
+        <w:pStyle w:val="CommentText"/>
+      </w:pPr>
+      <w:r>
+        <w:rPr>
+          <w:rStyle w:val="CommentReference"/>
+        </w:rPr>
+        <w:annotationRef/>
+      </w:r>
+      <w:r>
+        <w:t>Oooh I forgot about the word count. I'll need to double check, but I think its 8500 and we were already pretty close on our initial submission.</w:t>
+      </w:r>
+    </w:p>
+  </w:comment>
+  <w:comment w:id="108" w:author="Mark Huff" w:date="2022-09-12T17:31:00Z" w:initials="MH">
     <w:p>
       <w:pPr>
         <w:pStyle w:val="CommentText"/>
@@ -15850,7 +16081,7 @@
 </file>
 
 <file path=word/commentsExtended.xml><?xml version="1.0" encoding="utf-8"?>
-<w15:commentsEx xmlns:wpc="http://schemas.microsoft.com/office/word/2010/wordprocessingCanvas" xmlns:cx="http://schemas.microsoft.com/office/drawing/2014/chartex" xmlns:cx1="http://schemas.microsoft.com/office/drawing/2015/9/8/chartex" xmlns:cx2="http://schemas.microsoft.com/office/drawing/2015/10/21/chartex" xmlns:cx3="http://schemas.microsoft.com/office/drawing/2016/5/9/chartex" xmlns:cx4="http://schemas.microsoft.com/office/drawing/2016/5/10/chartex" xmlns:cx5="http://schemas.microsoft.com/office/drawing/2016/5/11/chartex" xmlns:cx6="http://schemas.microsoft.com/office/drawing/2016/5/12/chartex" xmlns:cx7="http://schemas.microsoft.com/office/drawing/2016/5/13/chartex" xmlns:cx8="http://schemas.microsoft.com/office/drawing/2016/5/14/chartex" xmlns:mc="http://schemas.openxmlformats.org/markup-compatibility/2006" xmlns:aink="http://schemas.microsoft.com/office/drawing/2016/ink" xmlns:am3d="http://schemas.microsoft.com/office/drawing/2017/model3d" xmlns:o="urn:schemas-microsoft-com:office:office" xmlns:r="http://schemas.openxmlformats.org/officeDocument/2006/relationships" xmlns:m="http://schemas.openxmlformats.org/officeDocument/2006/math" xmlns:v="urn:schemas-microsoft-com:vml" xmlns:wp14="http://schemas.microsoft.com/office/word/2010/wordprocessingDrawing" xmlns:wp="http://schemas.openxmlformats.org/drawingml/2006/wordprocessingDrawing" xmlns:w10="urn:schemas-microsoft-com:office:word" xmlns:w="http://schemas.openxmlformats.org/wordprocessingml/2006/main" xmlns:w14="http://schemas.microsoft.com/office/word/2010/wordml" xmlns:w15="http://schemas.microsoft.com/office/word/2012/wordml" xmlns:w16cid="http://schemas.microsoft.com/office/word/2016/wordml/cid" xmlns:w16se="http://schemas.microsoft.com/office/word/2015/wordml/symex" xmlns:wpg="http://schemas.microsoft.com/office/word/2010/wordprocessingGroup" xmlns:wpi="http://schemas.microsoft.com/office/word/2010/wordprocessingInk" xmlns:wne="http://schemas.microsoft.com/office/word/2006/wordml" xmlns:wps="http://schemas.microsoft.com/office/word/2010/wordprocessingShape" mc:Ignorable="w14 w15 w16se w16cid wp14">
+<w15:commentsEx xmlns:wpc="http://schemas.microsoft.com/office/word/2010/wordprocessingCanvas" xmlns:cx="http://schemas.microsoft.com/office/drawing/2014/chartex" xmlns:cx1="http://schemas.microsoft.com/office/drawing/2015/9/8/chartex" xmlns:cx2="http://schemas.microsoft.com/office/drawing/2015/10/21/chartex" xmlns:cx3="http://schemas.microsoft.com/office/drawing/2016/5/9/chartex" xmlns:cx4="http://schemas.microsoft.com/office/drawing/2016/5/10/chartex" xmlns:cx5="http://schemas.microsoft.com/office/drawing/2016/5/11/chartex" xmlns:cx6="http://schemas.microsoft.com/office/drawing/2016/5/12/chartex" xmlns:cx7="http://schemas.microsoft.com/office/drawing/2016/5/13/chartex" xmlns:cx8="http://schemas.microsoft.com/office/drawing/2016/5/14/chartex" xmlns:mc="http://schemas.openxmlformats.org/markup-compatibility/2006" xmlns:aink="http://schemas.microsoft.com/office/drawing/2016/ink" xmlns:am3d="http://schemas.microsoft.com/office/drawing/2017/model3d" xmlns:o="urn:schemas-microsoft-com:office:office" xmlns:oel="http://schemas.microsoft.com/office/2019/extlst" xmlns:r="http://schemas.openxmlformats.org/officeDocument/2006/relationships" xmlns:m="http://schemas.openxmlformats.org/officeDocument/2006/math" xmlns:v="urn:schemas-microsoft-com:vml" xmlns:wp14="http://schemas.microsoft.com/office/word/2010/wordprocessingDrawing" xmlns:wp="http://schemas.openxmlformats.org/drawingml/2006/wordprocessingDrawing" xmlns:w10="urn:schemas-microsoft-com:office:word" xmlns:w="http://schemas.openxmlformats.org/wordprocessingml/2006/main" xmlns:w14="http://schemas.microsoft.com/office/word/2010/wordml" xmlns:w15="http://schemas.microsoft.com/office/word/2012/wordml" xmlns:w16cex="http://schemas.microsoft.com/office/word/2018/wordml/cex" xmlns:w16cid="http://schemas.microsoft.com/office/word/2016/wordml/cid" xmlns:w16="http://schemas.microsoft.com/office/word/2018/wordml" xmlns:w16sdtdh="http://schemas.microsoft.com/office/word/2020/wordml/sdtdatahash" xmlns:w16se="http://schemas.microsoft.com/office/word/2015/wordml/symex" xmlns:wpg="http://schemas.microsoft.com/office/word/2010/wordprocessingGroup" xmlns:wpi="http://schemas.microsoft.com/office/word/2010/wordprocessingInk" xmlns:wne="http://schemas.microsoft.com/office/word/2006/wordml" xmlns:wps="http://schemas.microsoft.com/office/word/2010/wordprocessingShape" mc:Ignorable="w14 w15 w16se w16cid w16 w16cex w16sdtdh wp14">
   <w15:commentEx w15:paraId="7E400692" w15:done="0"/>
   <w15:commentEx w15:paraId="7A37A9A8" w15:done="0"/>
   <w15:commentEx w15:paraId="57FAFBD7" w15:done="0"/>
@@ -15858,7 +16089,6 @@
   <w15:commentEx w15:paraId="2C4AFA85" w15:paraIdParent="57FAFBD7" w15:done="0"/>
   <w15:commentEx w15:paraId="4851E080" w15:done="0"/>
   <w15:commentEx w15:paraId="444232A9" w15:paraIdParent="4851E080" w15:done="0"/>
-  <w15:commentEx w15:paraId="1A02CA64" w15:done="0"/>
   <w15:commentEx w15:paraId="5ED7D4D8" w15:done="0"/>
   <w15:commentEx w15:paraId="4F53BB85" w15:done="0"/>
   <w15:commentEx w15:paraId="2584C047" w15:paraIdParent="4F53BB85" w15:done="0"/>
@@ -15876,7 +16106,6 @@
   <w16cex:commentExtensible w16cex:durableId="26C9F545" w16cex:dateUtc="2022-09-12T23:13:00Z"/>
   <w16cex:commentExtensible w16cex:durableId="26BF50BB" w16cex:dateUtc="2022-09-04T21:28:00Z"/>
   <w16cex:commentExtensible w16cex:durableId="26C9E7B9" w16cex:dateUtc="2022-09-12T22:15:00Z"/>
-  <w16cex:commentExtensible w16cex:durableId="26C03D82" w16cex:dateUtc="2022-09-05T14:18:00Z"/>
   <w16cex:commentExtensible w16cex:durableId="26C9E8F9" w16cex:dateUtc="2022-09-12T22:20:00Z"/>
   <w16cex:commentExtensible w16cex:durableId="26C9E9FB" w16cex:dateUtc="2022-09-12T22:25:00Z"/>
   <w16cex:commentExtensible w16cex:durableId="26C9F58E" w16cex:dateUtc="2022-09-12T23:14:00Z"/>
@@ -15888,7 +16117,7 @@
 </file>
 
 <file path=word/commentsIds.xml><?xml version="1.0" encoding="utf-8"?>
-<w16cid:commentsIds xmlns:wpc="http://schemas.microsoft.com/office/word/2010/wordprocessingCanvas" xmlns:cx="http://schemas.microsoft.com/office/drawing/2014/chartex" xmlns:cx1="http://schemas.microsoft.com/office/drawing/2015/9/8/chartex" xmlns:cx2="http://schemas.microsoft.com/office/drawing/2015/10/21/chartex" xmlns:cx3="http://schemas.microsoft.com/office/drawing/2016/5/9/chartex" xmlns:cx4="http://schemas.microsoft.com/office/drawing/2016/5/10/chartex" xmlns:cx5="http://schemas.microsoft.com/office/drawing/2016/5/11/chartex" xmlns:cx6="http://schemas.microsoft.com/office/drawing/2016/5/12/chartex" xmlns:cx7="http://schemas.microsoft.com/office/drawing/2016/5/13/chartex" xmlns:cx8="http://schemas.microsoft.com/office/drawing/2016/5/14/chartex" xmlns:mc="http://schemas.openxmlformats.org/markup-compatibility/2006" xmlns:aink="http://schemas.microsoft.com/office/drawing/2016/ink" xmlns:am3d="http://schemas.microsoft.com/office/drawing/2017/model3d" xmlns:o="urn:schemas-microsoft-com:office:office" xmlns:r="http://schemas.openxmlformats.org/officeDocument/2006/relationships" xmlns:m="http://schemas.openxmlformats.org/officeDocument/2006/math" xmlns:v="urn:schemas-microsoft-com:vml" xmlns:wp14="http://schemas.microsoft.com/office/word/2010/wordprocessingDrawing" xmlns:wp="http://schemas.openxmlformats.org/drawingml/2006/wordprocessingDrawing" xmlns:w10="urn:schemas-microsoft-com:office:word" xmlns:w="http://schemas.openxmlformats.org/wordprocessingml/2006/main" xmlns:w14="http://schemas.microsoft.com/office/word/2010/wordml" xmlns:w15="http://schemas.microsoft.com/office/word/2012/wordml" xmlns:w16cid="http://schemas.microsoft.com/office/word/2016/wordml/cid" xmlns:w16se="http://schemas.microsoft.com/office/word/2015/wordml/symex" xmlns:wpg="http://schemas.microsoft.com/office/word/2010/wordprocessingGroup" xmlns:wpi="http://schemas.microsoft.com/office/word/2010/wordprocessingInk" xmlns:wne="http://schemas.microsoft.com/office/word/2006/wordml" xmlns:wps="http://schemas.microsoft.com/office/word/2010/wordprocessingShape" mc:Ignorable="w14 w15 w16se w16cid wp14">
+<w16cid:commentsIds xmlns:wpc="http://schemas.microsoft.com/office/word/2010/wordprocessingCanvas" xmlns:cx="http://schemas.microsoft.com/office/drawing/2014/chartex" xmlns:cx1="http://schemas.microsoft.com/office/drawing/2015/9/8/chartex" xmlns:cx2="http://schemas.microsoft.com/office/drawing/2015/10/21/chartex" xmlns:cx3="http://schemas.microsoft.com/office/drawing/2016/5/9/chartex" xmlns:cx4="http://schemas.microsoft.com/office/drawing/2016/5/10/chartex" xmlns:cx5="http://schemas.microsoft.com/office/drawing/2016/5/11/chartex" xmlns:cx6="http://schemas.microsoft.com/office/drawing/2016/5/12/chartex" xmlns:cx7="http://schemas.microsoft.com/office/drawing/2016/5/13/chartex" xmlns:cx8="http://schemas.microsoft.com/office/drawing/2016/5/14/chartex" xmlns:mc="http://schemas.openxmlformats.org/markup-compatibility/2006" xmlns:aink="http://schemas.microsoft.com/office/drawing/2016/ink" xmlns:am3d="http://schemas.microsoft.com/office/drawing/2017/model3d" xmlns:o="urn:schemas-microsoft-com:office:office" xmlns:oel="http://schemas.microsoft.com/office/2019/extlst" xmlns:r="http://schemas.openxmlformats.org/officeDocument/2006/relationships" xmlns:m="http://schemas.openxmlformats.org/officeDocument/2006/math" xmlns:v="urn:schemas-microsoft-com:vml" xmlns:wp14="http://schemas.microsoft.com/office/word/2010/wordprocessingDrawing" xmlns:wp="http://schemas.openxmlformats.org/drawingml/2006/wordprocessingDrawing" xmlns:w10="urn:schemas-microsoft-com:office:word" xmlns:w="http://schemas.openxmlformats.org/wordprocessingml/2006/main" xmlns:w14="http://schemas.microsoft.com/office/word/2010/wordml" xmlns:w15="http://schemas.microsoft.com/office/word/2012/wordml" xmlns:w16cex="http://schemas.microsoft.com/office/word/2018/wordml/cex" xmlns:w16cid="http://schemas.microsoft.com/office/word/2016/wordml/cid" xmlns:w16="http://schemas.microsoft.com/office/word/2018/wordml" xmlns:w16sdtdh="http://schemas.microsoft.com/office/word/2020/wordml/sdtdatahash" xmlns:w16se="http://schemas.microsoft.com/office/word/2015/wordml/symex" xmlns:wpg="http://schemas.microsoft.com/office/word/2010/wordprocessingGroup" xmlns:wpi="http://schemas.microsoft.com/office/word/2010/wordprocessingInk" xmlns:wne="http://schemas.microsoft.com/office/word/2006/wordml" xmlns:wps="http://schemas.microsoft.com/office/word/2010/wordprocessingShape" mc:Ignorable="w14 w15 w16se w16cid w16 w16cex w16sdtdh wp14">
   <w16cid:commentId w16cid:paraId="7E400692" w16cid:durableId="26CACB06"/>
   <w16cid:commentId w16cid:paraId="7A37A9A8" w16cid:durableId="26CACEF3"/>
   <w16cid:commentId w16cid:paraId="57FAFBD7" w16cid:durableId="26C04F9A"/>
@@ -15896,7 +16125,6 @@
   <w16cid:commentId w16cid:paraId="2C4AFA85" w16cid:durableId="26C9F545"/>
   <w16cid:commentId w16cid:paraId="4851E080" w16cid:durableId="26BF50BB"/>
   <w16cid:commentId w16cid:paraId="444232A9" w16cid:durableId="26C9E7B9"/>
-  <w16cid:commentId w16cid:paraId="1A02CA64" w16cid:durableId="26C03D82"/>
   <w16cid:commentId w16cid:paraId="5ED7D4D8" w16cid:durableId="26C9E8F9"/>
   <w16cid:commentId w16cid:paraId="4F53BB85" w16cid:durableId="26C9E9FB"/>
   <w16cid:commentId w16cid:paraId="2584C047" w16cid:durableId="26C9F58E"/>
@@ -15908,7 +16136,7 @@
 </file>
 
 <file path=word/endnotes.xml><?xml version="1.0" encoding="utf-8"?>
-<w:endnotes xmlns:wpc="http://schemas.microsoft.com/office/word/2010/wordprocessingCanvas" xmlns:cx="http://schemas.microsoft.com/office/drawing/2014/chartex" xmlns:cx1="http://schemas.microsoft.com/office/drawing/2015/9/8/chartex" xmlns:cx2="http://schemas.microsoft.com/office/drawing/2015/10/21/chartex" xmlns:cx3="http://schemas.microsoft.com/office/drawing/2016/5/9/chartex" xmlns:cx4="http://schemas.microsoft.com/office/drawing/2016/5/10/chartex" xmlns:cx5="http://schemas.microsoft.com/office/drawing/2016/5/11/chartex" xmlns:cx6="http://schemas.microsoft.com/office/drawing/2016/5/12/chartex" xmlns:cx7="http://schemas.microsoft.com/office/drawing/2016/5/13/chartex" xmlns:cx8="http://schemas.microsoft.com/office/drawing/2016/5/14/chartex" xmlns:mc="http://schemas.openxmlformats.org/markup-compatibility/2006" xmlns:aink="http://schemas.microsoft.com/office/drawing/2016/ink" xmlns:am3d="http://schemas.microsoft.com/office/drawing/2017/model3d" xmlns:o="urn:schemas-microsoft-com:office:office" xmlns:r="http://schemas.openxmlformats.org/officeDocument/2006/relationships" xmlns:m="http://schemas.openxmlformats.org/officeDocument/2006/math" xmlns:v="urn:schemas-microsoft-com:vml" xmlns:wp14="http://schemas.microsoft.com/office/word/2010/wordprocessingDrawing" xmlns:wp="http://schemas.openxmlformats.org/drawingml/2006/wordprocessingDrawing" xmlns:w10="urn:schemas-microsoft-com:office:word" xmlns:w="http://schemas.openxmlformats.org/wordprocessingml/2006/main" xmlns:w14="http://schemas.microsoft.com/office/word/2010/wordml" xmlns:w15="http://schemas.microsoft.com/office/word/2012/wordml" xmlns:w16cid="http://schemas.microsoft.com/office/word/2016/wordml/cid" xmlns:w16se="http://schemas.microsoft.com/office/word/2015/wordml/symex" xmlns:wpg="http://schemas.microsoft.com/office/word/2010/wordprocessingGroup" xmlns:wpi="http://schemas.microsoft.com/office/word/2010/wordprocessingInk" xmlns:wne="http://schemas.microsoft.com/office/word/2006/wordml" xmlns:wps="http://schemas.microsoft.com/office/word/2010/wordprocessingShape" mc:Ignorable="w14 w15 w16se w16cid wp14">
+<w:endnotes xmlns:wpc="http://schemas.microsoft.com/office/word/2010/wordprocessingCanvas" xmlns:cx="http://schemas.microsoft.com/office/drawing/2014/chartex" xmlns:cx1="http://schemas.microsoft.com/office/drawing/2015/9/8/chartex" xmlns:cx2="http://schemas.microsoft.com/office/drawing/2015/10/21/chartex" xmlns:cx3="http://schemas.microsoft.com/office/drawing/2016/5/9/chartex" xmlns:cx4="http://schemas.microsoft.com/office/drawing/2016/5/10/chartex" xmlns:cx5="http://schemas.microsoft.com/office/drawing/2016/5/11/chartex" xmlns:cx6="http://schemas.microsoft.com/office/drawing/2016/5/12/chartex" xmlns:cx7="http://schemas.microsoft.com/office/drawing/2016/5/13/chartex" xmlns:cx8="http://schemas.microsoft.com/office/drawing/2016/5/14/chartex" xmlns:mc="http://schemas.openxmlformats.org/markup-compatibility/2006" xmlns:aink="http://schemas.microsoft.com/office/drawing/2016/ink" xmlns:am3d="http://schemas.microsoft.com/office/drawing/2017/model3d" xmlns:o="urn:schemas-microsoft-com:office:office" xmlns:oel="http://schemas.microsoft.com/office/2019/extlst" xmlns:r="http://schemas.openxmlformats.org/officeDocument/2006/relationships" xmlns:m="http://schemas.openxmlformats.org/officeDocument/2006/math" xmlns:v="urn:schemas-microsoft-com:vml" xmlns:wp14="http://schemas.microsoft.com/office/word/2010/wordprocessingDrawing" xmlns:wp="http://schemas.openxmlformats.org/drawingml/2006/wordprocessingDrawing" xmlns:w10="urn:schemas-microsoft-com:office:word" xmlns:w="http://schemas.openxmlformats.org/wordprocessingml/2006/main" xmlns:w14="http://schemas.microsoft.com/office/word/2010/wordml" xmlns:w15="http://schemas.microsoft.com/office/word/2012/wordml" xmlns:w16cex="http://schemas.microsoft.com/office/word/2018/wordml/cex" xmlns:w16cid="http://schemas.microsoft.com/office/word/2016/wordml/cid" xmlns:w16="http://schemas.microsoft.com/office/word/2018/wordml" xmlns:w16sdtdh="http://schemas.microsoft.com/office/word/2020/wordml/sdtdatahash" xmlns:w16se="http://schemas.microsoft.com/office/word/2015/wordml/symex" xmlns:wpg="http://schemas.microsoft.com/office/word/2010/wordprocessingGroup" xmlns:wpi="http://schemas.microsoft.com/office/word/2010/wordprocessingInk" xmlns:wne="http://schemas.microsoft.com/office/word/2006/wordml" xmlns:wps="http://schemas.microsoft.com/office/word/2010/wordprocessingShape" mc:Ignorable="w14 w15 w16se w16cid w16 w16cex w16sdtdh wp14">
   <w:endnote w:type="separator" w:id="-1">
     <w:p>
       <w:pPr>
@@ -15933,7 +16161,7 @@
 </file>
 
 <file path=word/footnotes.xml><?xml version="1.0" encoding="utf-8"?>
-<w:footnotes xmlns:wpc="http://schemas.microsoft.com/office/word/2010/wordprocessingCanvas" xmlns:cx="http://schemas.microsoft.com/office/drawing/2014/chartex" xmlns:cx1="http://schemas.microsoft.com/office/drawing/2015/9/8/chartex" xmlns:cx2="http://schemas.microsoft.com/office/drawing/2015/10/21/chartex" xmlns:cx3="http://schemas.microsoft.com/office/drawing/2016/5/9/chartex" xmlns:cx4="http://schemas.microsoft.com/office/drawing/2016/5/10/chartex" xmlns:cx5="http://schemas.microsoft.com/office/drawing/2016/5/11/chartex" xmlns:cx6="http://schemas.microsoft.com/office/drawing/2016/5/12/chartex" xmlns:cx7="http://schemas.microsoft.com/office/drawing/2016/5/13/chartex" xmlns:cx8="http://schemas.microsoft.com/office/drawing/2016/5/14/chartex" xmlns:mc="http://schemas.openxmlformats.org/markup-compatibility/2006" xmlns:aink="http://schemas.microsoft.com/office/drawing/2016/ink" xmlns:am3d="http://schemas.microsoft.com/office/drawing/2017/model3d" xmlns:o="urn:schemas-microsoft-com:office:office" xmlns:r="http://schemas.openxmlformats.org/officeDocument/2006/relationships" xmlns:m="http://schemas.openxmlformats.org/officeDocument/2006/math" xmlns:v="urn:schemas-microsoft-com:vml" xmlns:wp14="http://schemas.microsoft.com/office/word/2010/wordprocessingDrawing" xmlns:wp="http://schemas.openxmlformats.org/drawingml/2006/wordprocessingDrawing" xmlns:w10="urn:schemas-microsoft-com:office:word" xmlns:w="http://schemas.openxmlformats.org/wordprocessingml/2006/main" xmlns:w14="http://schemas.microsoft.com/office/word/2010/wordml" xmlns:w15="http://schemas.microsoft.com/office/word/2012/wordml" xmlns:w16cid="http://schemas.microsoft.com/office/word/2016/wordml/cid" xmlns:w16se="http://schemas.microsoft.com/office/word/2015/wordml/symex" xmlns:wpg="http://schemas.microsoft.com/office/word/2010/wordprocessingGroup" xmlns:wpi="http://schemas.microsoft.com/office/word/2010/wordprocessingInk" xmlns:wne="http://schemas.microsoft.com/office/word/2006/wordml" xmlns:wps="http://schemas.microsoft.com/office/word/2010/wordprocessingShape" mc:Ignorable="w14 w15 w16se w16cid wp14">
+<w:footnotes xmlns:wpc="http://schemas.microsoft.com/office/word/2010/wordprocessingCanvas" xmlns:cx="http://schemas.microsoft.com/office/drawing/2014/chartex" xmlns:cx1="http://schemas.microsoft.com/office/drawing/2015/9/8/chartex" xmlns:cx2="http://schemas.microsoft.com/office/drawing/2015/10/21/chartex" xmlns:cx3="http://schemas.microsoft.com/office/drawing/2016/5/9/chartex" xmlns:cx4="http://schemas.microsoft.com/office/drawing/2016/5/10/chartex" xmlns:cx5="http://schemas.microsoft.com/office/drawing/2016/5/11/chartex" xmlns:cx6="http://schemas.microsoft.com/office/drawing/2016/5/12/chartex" xmlns:cx7="http://schemas.microsoft.com/office/drawing/2016/5/13/chartex" xmlns:cx8="http://schemas.microsoft.com/office/drawing/2016/5/14/chartex" xmlns:mc="http://schemas.openxmlformats.org/markup-compatibility/2006" xmlns:aink="http://schemas.microsoft.com/office/drawing/2016/ink" xmlns:am3d="http://schemas.microsoft.com/office/drawing/2017/model3d" xmlns:o="urn:schemas-microsoft-com:office:office" xmlns:oel="http://schemas.microsoft.com/office/2019/extlst" xmlns:r="http://schemas.openxmlformats.org/officeDocument/2006/relationships" xmlns:m="http://schemas.openxmlformats.org/officeDocument/2006/math" xmlns:v="urn:schemas-microsoft-com:vml" xmlns:wp14="http://schemas.microsoft.com/office/word/2010/wordprocessingDrawing" xmlns:wp="http://schemas.openxmlformats.org/drawingml/2006/wordprocessingDrawing" xmlns:w10="urn:schemas-microsoft-com:office:word" xmlns:w="http://schemas.openxmlformats.org/wordprocessingml/2006/main" xmlns:w14="http://schemas.microsoft.com/office/word/2010/wordml" xmlns:w15="http://schemas.microsoft.com/office/word/2012/wordml" xmlns:w16cex="http://schemas.microsoft.com/office/word/2018/wordml/cex" xmlns:w16cid="http://schemas.microsoft.com/office/word/2016/wordml/cid" xmlns:w16="http://schemas.microsoft.com/office/word/2018/wordml" xmlns:w16sdtdh="http://schemas.microsoft.com/office/word/2020/wordml/sdtdatahash" xmlns:w16se="http://schemas.microsoft.com/office/word/2015/wordml/symex" xmlns:wpg="http://schemas.microsoft.com/office/word/2010/wordprocessingGroup" xmlns:wpi="http://schemas.microsoft.com/office/word/2010/wordprocessingInk" xmlns:wne="http://schemas.microsoft.com/office/word/2006/wordml" xmlns:wps="http://schemas.microsoft.com/office/word/2010/wordprocessingShape" mc:Ignorable="w14 w15 w16se w16cid w16 w16cex w16sdtdh wp14">
   <w:footnote w:type="separator" w:id="-1">
     <w:p>
       <w:pPr>
@@ -15958,7 +16186,7 @@
 </file>
 
 <file path=word/header1.xml><?xml version="1.0" encoding="utf-8"?>
-<w:hdr xmlns:wpc="http://schemas.microsoft.com/office/word/2010/wordprocessingCanvas" xmlns:cx="http://schemas.microsoft.com/office/drawing/2014/chartex" xmlns:cx1="http://schemas.microsoft.com/office/drawing/2015/9/8/chartex" xmlns:cx2="http://schemas.microsoft.com/office/drawing/2015/10/21/chartex" xmlns:cx3="http://schemas.microsoft.com/office/drawing/2016/5/9/chartex" xmlns:cx4="http://schemas.microsoft.com/office/drawing/2016/5/10/chartex" xmlns:cx5="http://schemas.microsoft.com/office/drawing/2016/5/11/chartex" xmlns:cx6="http://schemas.microsoft.com/office/drawing/2016/5/12/chartex" xmlns:cx7="http://schemas.microsoft.com/office/drawing/2016/5/13/chartex" xmlns:cx8="http://schemas.microsoft.com/office/drawing/2016/5/14/chartex" xmlns:mc="http://schemas.openxmlformats.org/markup-compatibility/2006" xmlns:aink="http://schemas.microsoft.com/office/drawing/2016/ink" xmlns:am3d="http://schemas.microsoft.com/office/drawing/2017/model3d" xmlns:o="urn:schemas-microsoft-com:office:office" xmlns:r="http://schemas.openxmlformats.org/officeDocument/2006/relationships" xmlns:m="http://schemas.openxmlformats.org/officeDocument/2006/math" xmlns:v="urn:schemas-microsoft-com:vml" xmlns:wp14="http://schemas.microsoft.com/office/word/2010/wordprocessingDrawing" xmlns:wp="http://schemas.openxmlformats.org/drawingml/2006/wordprocessingDrawing" xmlns:w10="urn:schemas-microsoft-com:office:word" xmlns:w="http://schemas.openxmlformats.org/wordprocessingml/2006/main" xmlns:w14="http://schemas.microsoft.com/office/word/2010/wordml" xmlns:w15="http://schemas.microsoft.com/office/word/2012/wordml" xmlns:w16cid="http://schemas.microsoft.com/office/word/2016/wordml/cid" xmlns:w16se="http://schemas.microsoft.com/office/word/2015/wordml/symex" xmlns:wpg="http://schemas.microsoft.com/office/word/2010/wordprocessingGroup" xmlns:wpi="http://schemas.microsoft.com/office/word/2010/wordprocessingInk" xmlns:wne="http://schemas.microsoft.com/office/word/2006/wordml" xmlns:wps="http://schemas.microsoft.com/office/word/2010/wordprocessingShape" mc:Ignorable="w14 w15 w16se w16cid wp14">
+<w:hdr xmlns:wpc="http://schemas.microsoft.com/office/word/2010/wordprocessingCanvas" xmlns:cx="http://schemas.microsoft.com/office/drawing/2014/chartex" xmlns:cx1="http://schemas.microsoft.com/office/drawing/2015/9/8/chartex" xmlns:cx2="http://schemas.microsoft.com/office/drawing/2015/10/21/chartex" xmlns:cx3="http://schemas.microsoft.com/office/drawing/2016/5/9/chartex" xmlns:cx4="http://schemas.microsoft.com/office/drawing/2016/5/10/chartex" xmlns:cx5="http://schemas.microsoft.com/office/drawing/2016/5/11/chartex" xmlns:cx6="http://schemas.microsoft.com/office/drawing/2016/5/12/chartex" xmlns:cx7="http://schemas.microsoft.com/office/drawing/2016/5/13/chartex" xmlns:cx8="http://schemas.microsoft.com/office/drawing/2016/5/14/chartex" xmlns:mc="http://schemas.openxmlformats.org/markup-compatibility/2006" xmlns:aink="http://schemas.microsoft.com/office/drawing/2016/ink" xmlns:am3d="http://schemas.microsoft.com/office/drawing/2017/model3d" xmlns:o="urn:schemas-microsoft-com:office:office" xmlns:oel="http://schemas.microsoft.com/office/2019/extlst" xmlns:r="http://schemas.openxmlformats.org/officeDocument/2006/relationships" xmlns:m="http://schemas.openxmlformats.org/officeDocument/2006/math" xmlns:v="urn:schemas-microsoft-com:vml" xmlns:wp14="http://schemas.microsoft.com/office/word/2010/wordprocessingDrawing" xmlns:wp="http://schemas.openxmlformats.org/drawingml/2006/wordprocessingDrawing" xmlns:w10="urn:schemas-microsoft-com:office:word" xmlns:w="http://schemas.openxmlformats.org/wordprocessingml/2006/main" xmlns:w14="http://schemas.microsoft.com/office/word/2010/wordml" xmlns:w15="http://schemas.microsoft.com/office/word/2012/wordml" xmlns:w16cex="http://schemas.microsoft.com/office/word/2018/wordml/cex" xmlns:w16cid="http://schemas.microsoft.com/office/word/2016/wordml/cid" xmlns:w16="http://schemas.microsoft.com/office/word/2018/wordml" xmlns:w16sdtdh="http://schemas.microsoft.com/office/word/2020/wordml/sdtdatahash" xmlns:w16se="http://schemas.microsoft.com/office/word/2015/wordml/symex" xmlns:wpg="http://schemas.microsoft.com/office/word/2010/wordprocessingGroup" xmlns:wpi="http://schemas.microsoft.com/office/word/2010/wordprocessingInk" xmlns:wne="http://schemas.microsoft.com/office/word/2006/wordml" xmlns:wps="http://schemas.microsoft.com/office/word/2010/wordprocessingShape" mc:Ignorable="w14 w15 w16se w16cid w16 w16cex w16sdtdh wp14">
   <w:sdt>
     <w:sdtPr>
       <w:id w:val="-2093382474"/>
@@ -16011,7 +16239,7 @@
 </file>
 
 <file path=word/numbering.xml><?xml version="1.0" encoding="utf-8"?>
-<w:numbering xmlns:wpc="http://schemas.microsoft.com/office/word/2010/wordprocessingCanvas" xmlns:cx="http://schemas.microsoft.com/office/drawing/2014/chartex" xmlns:cx1="http://schemas.microsoft.com/office/drawing/2015/9/8/chartex" xmlns:cx2="http://schemas.microsoft.com/office/drawing/2015/10/21/chartex" xmlns:cx3="http://schemas.microsoft.com/office/drawing/2016/5/9/chartex" xmlns:cx4="http://schemas.microsoft.com/office/drawing/2016/5/10/chartex" xmlns:cx5="http://schemas.microsoft.com/office/drawing/2016/5/11/chartex" xmlns:cx6="http://schemas.microsoft.com/office/drawing/2016/5/12/chartex" xmlns:cx7="http://schemas.microsoft.com/office/drawing/2016/5/13/chartex" xmlns:cx8="http://schemas.microsoft.com/office/drawing/2016/5/14/chartex" xmlns:mc="http://schemas.openxmlformats.org/markup-compatibility/2006" xmlns:aink="http://schemas.microsoft.com/office/drawing/2016/ink" xmlns:am3d="http://schemas.microsoft.com/office/drawing/2017/model3d" xmlns:o="urn:schemas-microsoft-com:office:office" xmlns:r="http://schemas.openxmlformats.org/officeDocument/2006/relationships" xmlns:m="http://schemas.openxmlformats.org/officeDocument/2006/math" xmlns:v="urn:schemas-microsoft-com:vml" xmlns:wp14="http://schemas.microsoft.com/office/word/2010/wordprocessingDrawing" xmlns:wp="http://schemas.openxmlformats.org/drawingml/2006/wordprocessingDrawing" xmlns:w10="urn:schemas-microsoft-com:office:word" xmlns:w="http://schemas.openxmlformats.org/wordprocessingml/2006/main" xmlns:w14="http://schemas.microsoft.com/office/word/2010/wordml" xmlns:w15="http://schemas.microsoft.com/office/word/2012/wordml" xmlns:w16cid="http://schemas.microsoft.com/office/word/2016/wordml/cid" xmlns:w16se="http://schemas.microsoft.com/office/word/2015/wordml/symex" xmlns:wpg="http://schemas.microsoft.com/office/word/2010/wordprocessingGroup" xmlns:wpi="http://schemas.microsoft.com/office/word/2010/wordprocessingInk" xmlns:wne="http://schemas.microsoft.com/office/word/2006/wordml" xmlns:wps="http://schemas.microsoft.com/office/word/2010/wordprocessingShape" mc:Ignorable="w14 w15 w16se w16cid wp14">
+<w:numbering xmlns:wpc="http://schemas.microsoft.com/office/word/2010/wordprocessingCanvas" xmlns:cx="http://schemas.microsoft.com/office/drawing/2014/chartex" xmlns:cx1="http://schemas.microsoft.com/office/drawing/2015/9/8/chartex" xmlns:cx2="http://schemas.microsoft.com/office/drawing/2015/10/21/chartex" xmlns:cx3="http://schemas.microsoft.com/office/drawing/2016/5/9/chartex" xmlns:cx4="http://schemas.microsoft.com/office/drawing/2016/5/10/chartex" xmlns:cx5="http://schemas.microsoft.com/office/drawing/2016/5/11/chartex" xmlns:cx6="http://schemas.microsoft.com/office/drawing/2016/5/12/chartex" xmlns:cx7="http://schemas.microsoft.com/office/drawing/2016/5/13/chartex" xmlns:cx8="http://schemas.microsoft.com/office/drawing/2016/5/14/chartex" xmlns:mc="http://schemas.openxmlformats.org/markup-compatibility/2006" xmlns:aink="http://schemas.microsoft.com/office/drawing/2016/ink" xmlns:am3d="http://schemas.microsoft.com/office/drawing/2017/model3d" xmlns:o="urn:schemas-microsoft-com:office:office" xmlns:oel="http://schemas.microsoft.com/office/2019/extlst" xmlns:r="http://schemas.openxmlformats.org/officeDocument/2006/relationships" xmlns:m="http://schemas.openxmlformats.org/officeDocument/2006/math" xmlns:v="urn:schemas-microsoft-com:vml" xmlns:wp14="http://schemas.microsoft.com/office/word/2010/wordprocessingDrawing" xmlns:wp="http://schemas.openxmlformats.org/drawingml/2006/wordprocessingDrawing" xmlns:w10="urn:schemas-microsoft-com:office:word" xmlns:w="http://schemas.openxmlformats.org/wordprocessingml/2006/main" xmlns:w14="http://schemas.microsoft.com/office/word/2010/wordml" xmlns:w15="http://schemas.microsoft.com/office/word/2012/wordml" xmlns:w16cex="http://schemas.microsoft.com/office/word/2018/wordml/cex" xmlns:w16cid="http://schemas.microsoft.com/office/word/2016/wordml/cid" xmlns:w16="http://schemas.microsoft.com/office/word/2018/wordml" xmlns:w16sdtdh="http://schemas.microsoft.com/office/word/2020/wordml/sdtdatahash" xmlns:w16se="http://schemas.microsoft.com/office/word/2015/wordml/symex" xmlns:wpg="http://schemas.microsoft.com/office/word/2010/wordprocessingGroup" xmlns:wpi="http://schemas.microsoft.com/office/word/2010/wordprocessingInk" xmlns:wne="http://schemas.microsoft.com/office/word/2006/wordml" xmlns:wps="http://schemas.microsoft.com/office/word/2010/wordprocessingShape" mc:Ignorable="w14 w15 w16se w16cid w16 w16cex w16sdtdh wp14">
   <w:abstractNum w:abstractNumId="0" w15:restartNumberingAfterBreak="0">
     <w:nsid w:val="04090E03"/>
     <w:multiLevelType w:val="hybridMultilevel"/>
@@ -16548,29 +16776,29 @@
       </w:pPr>
     </w:lvl>
   </w:abstractNum>
-  <w:num w:numId="1">
+  <w:num w:numId="1" w16cid:durableId="1681198483">
     <w:abstractNumId w:val="3"/>
   </w:num>
-  <w:num w:numId="2">
+  <w:num w:numId="2" w16cid:durableId="773550615">
     <w:abstractNumId w:val="0"/>
   </w:num>
-  <w:num w:numId="3">
+  <w:num w:numId="3" w16cid:durableId="1235777131">
     <w:abstractNumId w:val="2"/>
   </w:num>
-  <w:num w:numId="4">
+  <w:num w:numId="4" w16cid:durableId="1471706895">
     <w:abstractNumId w:val="1"/>
   </w:num>
-  <w:num w:numId="5">
+  <w:num w:numId="5" w16cid:durableId="830562800">
     <w:abstractNumId w:val="5"/>
   </w:num>
-  <w:num w:numId="6">
+  <w:num w:numId="6" w16cid:durableId="727996685">
     <w:abstractNumId w:val="4"/>
   </w:num>
 </w:numbering>
 </file>
 
 <file path=word/people.xml><?xml version="1.0" encoding="utf-8"?>
-<w15:people xmlns:wpc="http://schemas.microsoft.com/office/word/2010/wordprocessingCanvas" xmlns:cx="http://schemas.microsoft.com/office/drawing/2014/chartex" xmlns:cx1="http://schemas.microsoft.com/office/drawing/2015/9/8/chartex" xmlns:cx2="http://schemas.microsoft.com/office/drawing/2015/10/21/chartex" xmlns:cx3="http://schemas.microsoft.com/office/drawing/2016/5/9/chartex" xmlns:cx4="http://schemas.microsoft.com/office/drawing/2016/5/10/chartex" xmlns:cx5="http://schemas.microsoft.com/office/drawing/2016/5/11/chartex" xmlns:cx6="http://schemas.microsoft.com/office/drawing/2016/5/12/chartex" xmlns:cx7="http://schemas.microsoft.com/office/drawing/2016/5/13/chartex" xmlns:cx8="http://schemas.microsoft.com/office/drawing/2016/5/14/chartex" xmlns:mc="http://schemas.openxmlformats.org/markup-compatibility/2006" xmlns:aink="http://schemas.microsoft.com/office/drawing/2016/ink" xmlns:am3d="http://schemas.microsoft.com/office/drawing/2017/model3d" xmlns:o="urn:schemas-microsoft-com:office:office" xmlns:r="http://schemas.openxmlformats.org/officeDocument/2006/relationships" xmlns:m="http://schemas.openxmlformats.org/officeDocument/2006/math" xmlns:v="urn:schemas-microsoft-com:vml" xmlns:wp14="http://schemas.microsoft.com/office/word/2010/wordprocessingDrawing" xmlns:wp="http://schemas.openxmlformats.org/drawingml/2006/wordprocessingDrawing" xmlns:w10="urn:schemas-microsoft-com:office:word" xmlns:w="http://schemas.openxmlformats.org/wordprocessingml/2006/main" xmlns:w14="http://schemas.microsoft.com/office/word/2010/wordml" xmlns:w15="http://schemas.microsoft.com/office/word/2012/wordml" xmlns:w16cid="http://schemas.microsoft.com/office/word/2016/wordml/cid" xmlns:w16se="http://schemas.microsoft.com/office/word/2015/wordml/symex" xmlns:wpg="http://schemas.microsoft.com/office/word/2010/wordprocessingGroup" xmlns:wpi="http://schemas.microsoft.com/office/word/2010/wordprocessingInk" xmlns:wne="http://schemas.microsoft.com/office/word/2006/wordml" xmlns:wps="http://schemas.microsoft.com/office/word/2010/wordprocessingShape" mc:Ignorable="w14 w15 w16se w16cid wp14">
+<w15:people xmlns:wpc="http://schemas.microsoft.com/office/word/2010/wordprocessingCanvas" xmlns:cx="http://schemas.microsoft.com/office/drawing/2014/chartex" xmlns:cx1="http://schemas.microsoft.com/office/drawing/2015/9/8/chartex" xmlns:cx2="http://schemas.microsoft.com/office/drawing/2015/10/21/chartex" xmlns:cx3="http://schemas.microsoft.com/office/drawing/2016/5/9/chartex" xmlns:cx4="http://schemas.microsoft.com/office/drawing/2016/5/10/chartex" xmlns:cx5="http://schemas.microsoft.com/office/drawing/2016/5/11/chartex" xmlns:cx6="http://schemas.microsoft.com/office/drawing/2016/5/12/chartex" xmlns:cx7="http://schemas.microsoft.com/office/drawing/2016/5/13/chartex" xmlns:cx8="http://schemas.microsoft.com/office/drawing/2016/5/14/chartex" xmlns:mc="http://schemas.openxmlformats.org/markup-compatibility/2006" xmlns:aink="http://schemas.microsoft.com/office/drawing/2016/ink" xmlns:am3d="http://schemas.microsoft.com/office/drawing/2017/model3d" xmlns:o="urn:schemas-microsoft-com:office:office" xmlns:oel="http://schemas.microsoft.com/office/2019/extlst" xmlns:r="http://schemas.openxmlformats.org/officeDocument/2006/relationships" xmlns:m="http://schemas.openxmlformats.org/officeDocument/2006/math" xmlns:v="urn:schemas-microsoft-com:vml" xmlns:wp14="http://schemas.microsoft.com/office/word/2010/wordprocessingDrawing" xmlns:wp="http://schemas.openxmlformats.org/drawingml/2006/wordprocessingDrawing" xmlns:w10="urn:schemas-microsoft-com:office:word" xmlns:w="http://schemas.openxmlformats.org/wordprocessingml/2006/main" xmlns:w14="http://schemas.microsoft.com/office/word/2010/wordml" xmlns:w15="http://schemas.microsoft.com/office/word/2012/wordml" xmlns:w16cex="http://schemas.microsoft.com/office/word/2018/wordml/cex" xmlns:w16cid="http://schemas.microsoft.com/office/word/2016/wordml/cid" xmlns:w16="http://schemas.microsoft.com/office/word/2018/wordml" xmlns:w16sdtdh="http://schemas.microsoft.com/office/word/2020/wordml/sdtdatahash" xmlns:w16se="http://schemas.microsoft.com/office/word/2015/wordml/symex" xmlns:wpg="http://schemas.microsoft.com/office/word/2010/wordprocessingGroup" xmlns:wpi="http://schemas.microsoft.com/office/word/2010/wordprocessingInk" xmlns:wne="http://schemas.microsoft.com/office/word/2006/wordml" xmlns:wps="http://schemas.microsoft.com/office/word/2010/wordprocessingShape" mc:Ignorable="w14 w15 w16se w16cid w16 w16cex w16sdtdh wp14">
   <w15:person w15:author="Mark Huff">
     <w15:presenceInfo w15:providerId="Windows Live" w15:userId="1401e3e00133cd3c"/>
   </w15:person>
@@ -16584,7 +16812,7 @@
 </file>
 
 <file path=word/styles.xml><?xml version="1.0" encoding="utf-8"?>
-<w:styles xmlns:mc="http://schemas.openxmlformats.org/markup-compatibility/2006" xmlns:r="http://schemas.openxmlformats.org/officeDocument/2006/relationships" xmlns:w="http://schemas.openxmlformats.org/wordprocessingml/2006/main" xmlns:w14="http://schemas.microsoft.com/office/word/2010/wordml" xmlns:w15="http://schemas.microsoft.com/office/word/2012/wordml" xmlns:w16cid="http://schemas.microsoft.com/office/word/2016/wordml/cid" xmlns:w16se="http://schemas.microsoft.com/office/word/2015/wordml/symex" mc:Ignorable="w14 w15 w16se w16cid">
+<w:styles xmlns:mc="http://schemas.openxmlformats.org/markup-compatibility/2006" xmlns:r="http://schemas.openxmlformats.org/officeDocument/2006/relationships" xmlns:w="http://schemas.openxmlformats.org/wordprocessingml/2006/main" xmlns:w14="http://schemas.microsoft.com/office/word/2010/wordml" xmlns:w15="http://schemas.microsoft.com/office/word/2012/wordml" xmlns:w16cex="http://schemas.microsoft.com/office/word/2018/wordml/cex" xmlns:w16cid="http://schemas.microsoft.com/office/word/2016/wordml/cid" xmlns:w16="http://schemas.microsoft.com/office/word/2018/wordml" xmlns:w16sdtdh="http://schemas.microsoft.com/office/word/2020/wordml/sdtdatahash" xmlns:w16se="http://schemas.microsoft.com/office/word/2015/wordml/symex" mc:Ignorable="w14 w15 w16se w16cid w16 w16cex w16sdtdh">
   <w:docDefaults>
     <w:rPrDefault>
       <w:rPr>
@@ -16600,7 +16828,7 @@
       </w:pPr>
     </w:pPrDefault>
   </w:docDefaults>
-  <w:latentStyles w:defLockedState="0" w:defUIPriority="99" w:defSemiHidden="0" w:defUnhideWhenUsed="0" w:defQFormat="0" w:count="375">
+  <w:latentStyles w:defLockedState="0" w:defUIPriority="99" w:defSemiHidden="0" w:defUnhideWhenUsed="0" w:defQFormat="0" w:count="376">
     <w:lsdException w:name="Normal" w:uiPriority="0" w:qFormat="1"/>
     <w:lsdException w:name="heading 1" w:uiPriority="9" w:qFormat="1"/>
     <w:lsdException w:name="heading 2" w:semiHidden="1" w:uiPriority="9" w:unhideWhenUsed="1" w:qFormat="1"/>
@@ -16706,7 +16934,6 @@
     <w:lsdException w:name="HTML Sample" w:semiHidden="1" w:unhideWhenUsed="1"/>
     <w:lsdException w:name="HTML Typewriter" w:semiHidden="1" w:unhideWhenUsed="1"/>
     <w:lsdException w:name="HTML Variable" w:semiHidden="1" w:unhideWhenUsed="1"/>
-    <w:lsdException w:name="Normal Table" w:semiHidden="1" w:unhideWhenUsed="1"/>
     <w:lsdException w:name="annotation subject" w:semiHidden="1" w:unhideWhenUsed="1"/>
     <w:lsdException w:name="No List" w:semiHidden="1" w:unhideWhenUsed="1"/>
     <w:lsdException w:name="Outline List 1" w:semiHidden="1" w:unhideWhenUsed="1"/>
@@ -16753,10 +16980,8 @@
     <w:lsdException w:name="Table Subtle 2" w:semiHidden="1" w:unhideWhenUsed="1"/>
     <w:lsdException w:name="Table Web 1" w:semiHidden="1" w:unhideWhenUsed="1"/>
     <w:lsdException w:name="Table Web 2" w:semiHidden="1" w:unhideWhenUsed="1"/>
-    <w:lsdException w:name="Table Web 3" w:semiHidden="1" w:unhideWhenUsed="1"/>
     <w:lsdException w:name="Balloon Text" w:semiHidden="1" w:unhideWhenUsed="1"/>
     <w:lsdException w:name="Table Grid" w:uiPriority="39"/>
-    <w:lsdException w:name="Table Theme" w:semiHidden="1" w:unhideWhenUsed="1"/>
     <w:lsdException w:name="Placeholder Text" w:semiHidden="1"/>
     <w:lsdException w:name="No Spacing" w:uiPriority="1" w:qFormat="1"/>
     <w:lsdException w:name="Light Shading" w:uiPriority="60"/>
@@ -16976,6 +17201,7 @@
     <w:lsdException w:name="Smart Hyperlink" w:semiHidden="1" w:unhideWhenUsed="1"/>
     <w:lsdException w:name="Hashtag" w:semiHidden="1" w:unhideWhenUsed="1"/>
     <w:lsdException w:name="Unresolved Mention" w:semiHidden="1" w:unhideWhenUsed="1"/>
+    <w:lsdException w:name="Smart Link" w:semiHidden="1" w:unhideWhenUsed="1"/>
   </w:latentStyles>
   <w:style w:type="paragraph" w:default="1" w:styleId="Normal">
     <w:name w:val="Normal"/>

</xml_diff>